<commit_message>
add sth in class_report.docx
</commit_message>
<xml_diff>
--- a/课程报告相关/格式_课程报告.docx
+++ b/课程报告相关/格式_课程报告.docx
@@ -68,7 +68,7 @@
       </w:pPr>
       <w:bookmarkStart w:id="0" w:name="_Toc102867653"/>
       <w:bookmarkStart w:id="1" w:name="_Toc102923375"/>
-      <w:bookmarkStart w:id="2" w:name="_Toc107158087"/>
+      <w:bookmarkStart w:id="2" w:name="_Toc107178108"/>
       <w:r>
         <w:rPr>
           <w:rFonts w:hint="eastAsia"/>
@@ -92,7 +92,7 @@
       </w:pPr>
       <w:bookmarkStart w:id="3" w:name="_Toc102867654"/>
       <w:bookmarkStart w:id="4" w:name="_Toc102923376"/>
-      <w:bookmarkStart w:id="5" w:name="_Toc107158088"/>
+      <w:bookmarkStart w:id="5" w:name="_Toc107178109"/>
       <w:r>
         <w:rPr>
           <w:rFonts w:hint="eastAsia"/>
@@ -801,8 +801,6 @@
           <w:szCs w:val="21"/>
         </w:rPr>
       </w:pPr>
-      <w:bookmarkStart w:id="6" w:name="_GoBack"/>
-      <w:bookmarkEnd w:id="6"/>
     </w:p>
     <w:p>
       <w:pPr>
@@ -1190,7 +1188,178 @@
         <w:rPr>
           <w:rFonts w:ascii="宋体" w:hAnsi="宋体" w:hint="eastAsia"/>
         </w:rPr>
-        <w:t>本项目旨在完成一个公交驾驶管理系统，对司机的驾驶行为进行监管，为乘客安全提供更好的保障。项目包括驾驶检测的硬件部分，以及公交管理云平台的软件部分，管理员可以查看司机的实时信息，接收系统的评估信息，以及查看管理员的留言。</w:t>
+        <w:t>本项目旨在完成一个</w:t>
+      </w:r>
+      <w:r>
+        <w:rPr>
+          <w:rFonts w:hint="eastAsia"/>
+        </w:rPr>
+        <w:t>保障公交驾驶安全</w:t>
+      </w:r>
+      <w:r>
+        <w:rPr>
+          <w:rFonts w:hint="eastAsia"/>
+        </w:rPr>
+        <w:t>、</w:t>
+      </w:r>
+      <w:r>
+        <w:rPr>
+          <w:rFonts w:hint="eastAsia"/>
+        </w:rPr>
+        <w:t>关注公交司机健康的智能安全驾驶系统。</w:t>
+      </w:r>
+      <w:r>
+        <w:rPr>
+          <w:rFonts w:hint="eastAsia"/>
+        </w:rPr>
+        <w:t>本</w:t>
+      </w:r>
+      <w:r>
+        <w:rPr>
+          <w:rFonts w:ascii="宋体" w:hAnsi="宋体" w:hint="eastAsia"/>
+        </w:rPr>
+        <w:t>项目包括</w:t>
+      </w:r>
+      <w:r>
+        <w:rPr>
+          <w:rFonts w:ascii="宋体" w:hAnsi="宋体" w:hint="eastAsia"/>
+        </w:rPr>
+        <w:t>传感器</w:t>
+      </w:r>
+      <w:r>
+        <w:rPr>
+          <w:rFonts w:ascii="宋体" w:hAnsi="宋体" w:hint="eastAsia"/>
+        </w:rPr>
+        <w:t>硬件</w:t>
+      </w:r>
+      <w:r>
+        <w:rPr>
+          <w:rFonts w:ascii="宋体" w:hAnsi="宋体" w:hint="eastAsia"/>
+        </w:rPr>
+        <w:t>、A</w:t>
+      </w:r>
+      <w:r>
+        <w:rPr>
+          <w:rFonts w:ascii="宋体" w:hAnsi="宋体"/>
+        </w:rPr>
+        <w:t>ndroid</w:t>
+      </w:r>
+      <w:r>
+        <w:rPr>
+          <w:rFonts w:ascii="宋体" w:hAnsi="宋体" w:hint="eastAsia"/>
+        </w:rPr>
+        <w:t>端司机A</w:t>
+      </w:r>
+      <w:r>
+        <w:rPr>
+          <w:rFonts w:ascii="宋体" w:hAnsi="宋体"/>
+        </w:rPr>
+        <w:t>PP</w:t>
+      </w:r>
+      <w:r>
+        <w:rPr>
+          <w:rFonts w:ascii="宋体" w:hAnsi="宋体" w:hint="eastAsia"/>
+        </w:rPr>
+        <w:t>（j</w:t>
+      </w:r>
+      <w:r>
+        <w:rPr>
+          <w:rFonts w:ascii="宋体" w:hAnsi="宋体"/>
+        </w:rPr>
+        <w:t>ava</w:t>
+      </w:r>
+      <w:r>
+        <w:rPr>
+          <w:rFonts w:ascii="宋体" w:hAnsi="宋体" w:hint="eastAsia"/>
+        </w:rPr>
+        <w:t>）、w</w:t>
+      </w:r>
+      <w:r>
+        <w:rPr>
+          <w:rFonts w:ascii="宋体" w:hAnsi="宋体"/>
+        </w:rPr>
+        <w:t>eb</w:t>
+      </w:r>
+      <w:r>
+        <w:rPr>
+          <w:rFonts w:ascii="宋体" w:hAnsi="宋体" w:hint="eastAsia"/>
+        </w:rPr>
+        <w:t>端管理</w:t>
+      </w:r>
+      <w:r>
+        <w:rPr>
+          <w:rFonts w:ascii="宋体" w:hAnsi="宋体" w:hint="eastAsia"/>
+        </w:rPr>
+        <w:t>云平台</w:t>
+      </w:r>
+      <w:r>
+        <w:rPr>
+          <w:rFonts w:ascii="宋体" w:hAnsi="宋体" w:hint="eastAsia"/>
+        </w:rPr>
+        <w:t>（java</w:t>
+      </w:r>
+      <w:r>
+        <w:rPr>
+          <w:rFonts w:ascii="宋体" w:hAnsi="宋体"/>
+        </w:rPr>
+        <w:t>Script</w:t>
+      </w:r>
+      <w:r>
+        <w:rPr>
+          <w:rFonts w:ascii="宋体" w:hAnsi="宋体" w:hint="eastAsia"/>
+        </w:rPr>
+        <w:t>、h</w:t>
+      </w:r>
+      <w:r>
+        <w:rPr>
+          <w:rFonts w:ascii="宋体" w:hAnsi="宋体"/>
+        </w:rPr>
+        <w:t>tml</w:t>
+      </w:r>
+      <w:r>
+        <w:rPr>
+          <w:rFonts w:ascii="宋体" w:hAnsi="宋体" w:hint="eastAsia"/>
+        </w:rPr>
+        <w:t>、c</w:t>
+      </w:r>
+      <w:r>
+        <w:rPr>
+          <w:rFonts w:ascii="宋体" w:hAnsi="宋体"/>
+        </w:rPr>
+        <w:t>ss</w:t>
+      </w:r>
+      <w:r>
+        <w:rPr>
+          <w:rFonts w:ascii="宋体" w:hAnsi="宋体" w:hint="eastAsia"/>
+        </w:rPr>
+        <w:t>），以及服务器部分（c</w:t>
+      </w:r>
+      <w:r>
+        <w:rPr>
+          <w:rFonts w:ascii="宋体" w:hAnsi="宋体"/>
+        </w:rPr>
+        <w:t>#</w:t>
+      </w:r>
+      <w:r>
+        <w:rPr>
+          <w:rFonts w:ascii="宋体" w:hAnsi="宋体" w:hint="eastAsia"/>
+        </w:rPr>
+        <w:t>）。</w:t>
+      </w:r>
+    </w:p>
+    <w:p>
+      <w:pPr>
+        <w:ind w:firstLine="480"/>
+        <w:rPr>
+          <w:rFonts w:ascii="宋体" w:hAnsi="宋体" w:hint="eastAsia"/>
+        </w:rPr>
+      </w:pPr>
+      <w:r>
+        <w:rPr>
+          <w:rFonts w:ascii="宋体" w:hAnsi="宋体" w:hint="eastAsia"/>
+          <w:highlight w:val="yellow"/>
+        </w:rPr>
+        <w:t>下面是谭骞写的，我到时候重写，这里就不改了</w:t>
       </w:r>
     </w:p>
     <w:p>
@@ -1338,8 +1507,8 @@
       <w:r>
         <w:br w:type="page"/>
       </w:r>
-      <w:bookmarkStart w:id="7" w:name="_Toc102923377"/>
-      <w:bookmarkStart w:id="8" w:name="_Toc107158089"/>
+      <w:bookmarkStart w:id="6" w:name="_Toc102923377"/>
+      <w:bookmarkStart w:id="7" w:name="_Toc107178110"/>
       <w:r>
         <w:rPr>
           <w:lang w:val="zh-CN"/>
@@ -1366,8 +1535,8 @@
         </w:rPr>
         <w:t>录</w:t>
       </w:r>
+      <w:bookmarkEnd w:id="6"/>
       <w:bookmarkEnd w:id="7"/>
-      <w:bookmarkEnd w:id="8"/>
     </w:p>
     <w:p>
       <w:pPr>
@@ -1391,7 +1560,7 @@
       <w:r>
         <w:fldChar w:fldCharType="separate"/>
       </w:r>
-      <w:hyperlink w:anchor="_Toc107158087" w:history="1">
+      <w:hyperlink w:anchor="_Toc107178108" w:history="1">
         <w:r>
           <w:rPr>
             <w:rStyle w:val="af4"/>
@@ -1414,7 +1583,7 @@
           <w:rPr>
             <w:webHidden/>
           </w:rPr>
-          <w:instrText xml:space="preserve"> PAGEREF _Toc107158087 \h </w:instrText>
+          <w:instrText xml:space="preserve"> PAGEREF _Toc107178108 \h </w:instrText>
         </w:r>
         <w:r>
           <w:rPr>
@@ -1454,7 +1623,7 @@
           <w:szCs w:val="22"/>
         </w:rPr>
       </w:pPr>
-      <w:hyperlink w:anchor="_Toc107158088" w:history="1">
+      <w:hyperlink w:anchor="_Toc107178109" w:history="1">
         <w:r>
           <w:rPr>
             <w:rStyle w:val="af4"/>
@@ -1477,7 +1646,7 @@
           <w:rPr>
             <w:webHidden/>
           </w:rPr>
-          <w:instrText xml:space="preserve"> PAGEREF _Toc107158088 \h </w:instrText>
+          <w:instrText xml:space="preserve"> PAGEREF _Toc107178109 \h </w:instrText>
         </w:r>
         <w:r>
           <w:rPr>
@@ -1517,7 +1686,7 @@
           <w:szCs w:val="22"/>
         </w:rPr>
       </w:pPr>
-      <w:hyperlink w:anchor="_Toc107158089" w:history="1">
+      <w:hyperlink w:anchor="_Toc107178110" w:history="1">
         <w:r>
           <w:rPr>
             <w:rStyle w:val="af4"/>
@@ -1555,7 +1724,7 @@
           <w:rPr>
             <w:webHidden/>
           </w:rPr>
-          <w:instrText xml:space="preserve"> PAGEREF _Toc107158089 \h </w:instrText>
+          <w:instrText xml:space="preserve"> PAGEREF _Toc107178110 \h </w:instrText>
         </w:r>
         <w:r>
           <w:rPr>
@@ -1595,7 +1764,7 @@
           <w:szCs w:val="22"/>
         </w:rPr>
       </w:pPr>
-      <w:hyperlink w:anchor="_Toc107158090" w:history="1">
+      <w:hyperlink w:anchor="_Toc107178111" w:history="1">
         <w:r>
           <w:rPr>
             <w:rStyle w:val="af4"/>
@@ -1631,7 +1800,7 @@
           <w:rPr>
             <w:webHidden/>
           </w:rPr>
-          <w:instrText xml:space="preserve"> PAGEREF _Toc107158090 \h </w:instrText>
+          <w:instrText xml:space="preserve"> PAGEREF _Toc107178111 \h </w:instrText>
         </w:r>
         <w:r>
           <w:rPr>
@@ -1671,7 +1840,7 @@
           <w:szCs w:val="22"/>
         </w:rPr>
       </w:pPr>
-      <w:hyperlink w:anchor="_Toc107158091" w:history="1">
+      <w:hyperlink w:anchor="_Toc107178112" w:history="1">
         <w:r>
           <w:rPr>
             <w:rStyle w:val="af4"/>
@@ -1700,7 +1869,7 @@
           <w:rPr>
             <w:webHidden/>
           </w:rPr>
-          <w:instrText xml:space="preserve"> PAGEREF _Toc107158091 \h </w:instrText>
+          <w:instrText xml:space="preserve"> PAGEREF _Toc107178112 \h </w:instrText>
         </w:r>
         <w:r>
           <w:rPr>
@@ -1740,7 +1909,7 @@
           <w:szCs w:val="22"/>
         </w:rPr>
       </w:pPr>
-      <w:hyperlink w:anchor="_Toc107158092" w:history="1">
+      <w:hyperlink w:anchor="_Toc107178113" w:history="1">
         <w:r>
           <w:rPr>
             <w:rStyle w:val="af4"/>
@@ -1769,7 +1938,7 @@
           <w:rPr>
             <w:webHidden/>
           </w:rPr>
-          <w:instrText xml:space="preserve"> PAGEREF _Toc107158092 \h </w:instrText>
+          <w:instrText xml:space="preserve"> PAGEREF _Toc107178113 \h </w:instrText>
         </w:r>
         <w:r>
           <w:rPr>
@@ -1809,7 +1978,7 @@
           <w:szCs w:val="22"/>
         </w:rPr>
       </w:pPr>
-      <w:hyperlink w:anchor="_Toc107158093" w:history="1">
+      <w:hyperlink w:anchor="_Toc107178114" w:history="1">
         <w:r>
           <w:rPr>
             <w:rStyle w:val="af4"/>
@@ -1838,7 +2007,7 @@
           <w:rPr>
             <w:webHidden/>
           </w:rPr>
-          <w:instrText xml:space="preserve"> PAGEREF _Toc107158093 \h </w:instrText>
+          <w:instrText xml:space="preserve"> PAGEREF _Toc107178114 \h </w:instrText>
         </w:r>
         <w:r>
           <w:rPr>
@@ -1878,7 +2047,7 @@
           <w:szCs w:val="22"/>
         </w:rPr>
       </w:pPr>
-      <w:hyperlink w:anchor="_Toc107158094" w:history="1">
+      <w:hyperlink w:anchor="_Toc107178115" w:history="1">
         <w:r>
           <w:rPr>
             <w:rStyle w:val="af4"/>
@@ -1907,7 +2076,7 @@
           <w:rPr>
             <w:webHidden/>
           </w:rPr>
-          <w:instrText xml:space="preserve"> PAGEREF _Toc107158094 \h </w:instrText>
+          <w:instrText xml:space="preserve"> PAGEREF _Toc107178115 \h </w:instrText>
         </w:r>
         <w:r>
           <w:rPr>
@@ -1924,7 +2093,7 @@
           <w:rPr>
             <w:webHidden/>
           </w:rPr>
-          <w:t>5</w:t>
+          <w:t>6</w:t>
         </w:r>
         <w:r>
           <w:rPr>
@@ -1947,7 +2116,7 @@
           <w:szCs w:val="22"/>
         </w:rPr>
       </w:pPr>
-      <w:hyperlink w:anchor="_Toc107158095" w:history="1">
+      <w:hyperlink w:anchor="_Toc107178116" w:history="1">
         <w:r>
           <w:rPr>
             <w:rStyle w:val="af4"/>
@@ -1976,7 +2145,7 @@
           <w:rPr>
             <w:webHidden/>
           </w:rPr>
-          <w:instrText xml:space="preserve"> PAGEREF _Toc107158095 \h </w:instrText>
+          <w:instrText xml:space="preserve"> PAGEREF _Toc107178116 \h </w:instrText>
         </w:r>
         <w:r>
           <w:rPr>
@@ -1993,7 +2162,7 @@
           <w:rPr>
             <w:webHidden/>
           </w:rPr>
-          <w:t>5</w:t>
+          <w:t>6</w:t>
         </w:r>
         <w:r>
           <w:rPr>
@@ -2016,7 +2185,7 @@
           <w:szCs w:val="22"/>
         </w:rPr>
       </w:pPr>
-      <w:hyperlink w:anchor="_Toc107158096" w:history="1">
+      <w:hyperlink w:anchor="_Toc107178117" w:history="1">
         <w:r>
           <w:rPr>
             <w:rStyle w:val="af4"/>
@@ -2045,7 +2214,7 @@
           <w:rPr>
             <w:webHidden/>
           </w:rPr>
-          <w:instrText xml:space="preserve"> PAGEREF _Toc107158096 \h </w:instrText>
+          <w:instrText xml:space="preserve"> PAGEREF _Toc107178117 \h </w:instrText>
         </w:r>
         <w:r>
           <w:rPr>
@@ -2062,7 +2231,7 @@
           <w:rPr>
             <w:webHidden/>
           </w:rPr>
-          <w:t>6</w:t>
+          <w:t>7</w:t>
         </w:r>
         <w:r>
           <w:rPr>
@@ -2085,7 +2254,7 @@
           <w:szCs w:val="22"/>
         </w:rPr>
       </w:pPr>
-      <w:hyperlink w:anchor="_Toc107158097" w:history="1">
+      <w:hyperlink w:anchor="_Toc107178118" w:history="1">
         <w:r>
           <w:rPr>
             <w:rStyle w:val="af4"/>
@@ -2114,7 +2283,7 @@
           <w:rPr>
             <w:webHidden/>
           </w:rPr>
-          <w:instrText xml:space="preserve"> PAGEREF _Toc107158097 \h </w:instrText>
+          <w:instrText xml:space="preserve"> PAGEREF _Toc107178118 \h </w:instrText>
         </w:r>
         <w:r>
           <w:rPr>
@@ -2131,7 +2300,7 @@
           <w:rPr>
             <w:webHidden/>
           </w:rPr>
-          <w:t>7</w:t>
+          <w:t>8</w:t>
         </w:r>
         <w:r>
           <w:rPr>
@@ -2154,42 +2323,24 @@
           <w:szCs w:val="22"/>
         </w:rPr>
       </w:pPr>
-      <w:hyperlink w:anchor="_Toc107158098" w:history="1">
+      <w:hyperlink w:anchor="_Toc107178119" w:history="1">
         <w:r>
           <w:rPr>
             <w:rStyle w:val="af4"/>
           </w:rPr>
-          <w:t xml:space="preserve">3.1 </w:t>
+          <w:t>3.1 ASP.NET Core</w:t>
         </w:r>
         <w:r>
           <w:rPr>
             <w:rStyle w:val="af4"/>
           </w:rPr>
-          <w:t>基于</w:t>
+          <w:t>与</w:t>
         </w:r>
         <w:r>
           <w:rPr>
             <w:rStyle w:val="af4"/>
           </w:rPr>
-          <w:t>**</w:t>
-        </w:r>
-        <w:r>
-          <w:rPr>
-            <w:rStyle w:val="af4"/>
-          </w:rPr>
-          <w:t>的</w:t>
-        </w:r>
-        <w:r>
-          <w:rPr>
-            <w:rStyle w:val="af4"/>
-          </w:rPr>
-          <w:t>*</w:t>
-        </w:r>
-        <w:r>
-          <w:rPr>
-            <w:rStyle w:val="af4"/>
-          </w:rPr>
-          <w:t>技术</w:t>
+          <w:t>Web API</w:t>
         </w:r>
         <w:r>
           <w:rPr>
@@ -2207,7 +2358,7 @@
           <w:rPr>
             <w:webHidden/>
           </w:rPr>
-          <w:instrText xml:space="preserve"> PAGEREF _Toc107158098 \h </w:instrText>
+          <w:instrText xml:space="preserve"> PAGEREF _Toc107178119 \h </w:instrText>
         </w:r>
         <w:r>
           <w:rPr>
@@ -2224,7 +2375,7 @@
           <w:rPr>
             <w:webHidden/>
           </w:rPr>
-          <w:t>7</w:t>
+          <w:t>8</w:t>
         </w:r>
         <w:r>
           <w:rPr>
@@ -2247,42 +2398,162 @@
           <w:szCs w:val="22"/>
         </w:rPr>
       </w:pPr>
-      <w:hyperlink w:anchor="_Toc107158099" w:history="1">
+      <w:hyperlink w:anchor="_Toc107178120" w:history="1">
         <w:r>
           <w:rPr>
             <w:rStyle w:val="af4"/>
           </w:rPr>
-          <w:t xml:space="preserve">3.2 </w:t>
-        </w:r>
+          <w:t>3.2 EF Core</w:t>
+        </w:r>
+        <w:r>
+          <w:rPr>
+            <w:webHidden/>
+          </w:rPr>
+          <w:tab/>
+        </w:r>
+        <w:r>
+          <w:rPr>
+            <w:webHidden/>
+          </w:rPr>
+          <w:fldChar w:fldCharType="begin"/>
+        </w:r>
+        <w:r>
+          <w:rPr>
+            <w:webHidden/>
+          </w:rPr>
+          <w:instrText xml:space="preserve"> PAGEREF _Toc107178120 \h </w:instrText>
+        </w:r>
+        <w:r>
+          <w:rPr>
+            <w:webHidden/>
+          </w:rPr>
+        </w:r>
+        <w:r>
+          <w:rPr>
+            <w:webHidden/>
+          </w:rPr>
+          <w:fldChar w:fldCharType="separate"/>
+        </w:r>
+        <w:r>
+          <w:rPr>
+            <w:webHidden/>
+          </w:rPr>
+          <w:t>9</w:t>
+        </w:r>
+        <w:r>
+          <w:rPr>
+            <w:webHidden/>
+          </w:rPr>
+          <w:fldChar w:fldCharType="end"/>
+        </w:r>
+      </w:hyperlink>
+    </w:p>
+    <w:p>
+      <w:pPr>
+        <w:pStyle w:val="TOC2"/>
+        <w:tabs>
+          <w:tab w:val="right" w:leader="dot" w:pos="8296"/>
+        </w:tabs>
+        <w:ind w:left="480" w:firstLine="480"/>
+        <w:rPr>
+          <w:rFonts w:asciiTheme="minorHAnsi" w:eastAsiaTheme="minorEastAsia" w:hAnsiTheme="minorHAnsi" w:cstheme="minorBidi"/>
+          <w:sz w:val="21"/>
+          <w:szCs w:val="22"/>
+        </w:rPr>
+      </w:pPr>
+      <w:hyperlink w:anchor="_Toc107178121" w:history="1">
         <w:r>
           <w:rPr>
             <w:rStyle w:val="af4"/>
           </w:rPr>
-          <w:t>基于</w:t>
-        </w:r>
+          <w:t>3.3 Jwt Bearer</w:t>
+        </w:r>
+        <w:r>
+          <w:rPr>
+            <w:webHidden/>
+          </w:rPr>
+          <w:tab/>
+        </w:r>
+        <w:r>
+          <w:rPr>
+            <w:webHidden/>
+          </w:rPr>
+          <w:fldChar w:fldCharType="begin"/>
+        </w:r>
+        <w:r>
+          <w:rPr>
+            <w:webHidden/>
+          </w:rPr>
+          <w:instrText xml:space="preserve"> PAGEREF _Toc107178121 \h </w:instrText>
+        </w:r>
+        <w:r>
+          <w:rPr>
+            <w:webHidden/>
+          </w:rPr>
+        </w:r>
+        <w:r>
+          <w:rPr>
+            <w:webHidden/>
+          </w:rPr>
+          <w:fldChar w:fldCharType="separate"/>
+        </w:r>
+        <w:r>
+          <w:rPr>
+            <w:webHidden/>
+          </w:rPr>
+          <w:t>9</w:t>
+        </w:r>
+        <w:r>
+          <w:rPr>
+            <w:webHidden/>
+          </w:rPr>
+          <w:fldChar w:fldCharType="end"/>
+        </w:r>
+      </w:hyperlink>
+    </w:p>
+    <w:p>
+      <w:pPr>
+        <w:pStyle w:val="TOC2"/>
+        <w:tabs>
+          <w:tab w:val="right" w:leader="dot" w:pos="8296"/>
+        </w:tabs>
+        <w:ind w:left="480" w:firstLine="480"/>
+        <w:rPr>
+          <w:rFonts w:asciiTheme="minorHAnsi" w:eastAsiaTheme="minorEastAsia" w:hAnsiTheme="minorHAnsi" w:cstheme="minorBidi"/>
+          <w:sz w:val="21"/>
+          <w:szCs w:val="22"/>
+        </w:rPr>
+      </w:pPr>
+      <w:hyperlink w:anchor="_Toc107178122" w:history="1">
         <w:r>
           <w:rPr>
             <w:rStyle w:val="af4"/>
           </w:rPr>
-          <w:t>**</w:t>
+          <w:t xml:space="preserve">3.4 </w:t>
         </w:r>
         <w:r>
           <w:rPr>
             <w:rStyle w:val="af4"/>
           </w:rPr>
-          <w:t>的</w:t>
+          <w:t>前端框架</w:t>
         </w:r>
         <w:r>
           <w:rPr>
             <w:rStyle w:val="af4"/>
           </w:rPr>
-          <w:t>*</w:t>
+          <w:t xml:space="preserve"> Vue, Bootstrap, Jquery Ajax </w:t>
         </w:r>
         <w:r>
           <w:rPr>
             <w:rStyle w:val="af4"/>
           </w:rPr>
-          <w:t>技术</w:t>
+          <w:t>与</w:t>
+        </w:r>
+        <w:r>
+          <w:rPr>
+            <w:rStyle w:val="af4"/>
+          </w:rPr>
+          <w:t xml:space="preserve"> Leaflet</w:t>
         </w:r>
         <w:r>
           <w:rPr>
@@ -2300,7 +2571,7 @@
           <w:rPr>
             <w:webHidden/>
           </w:rPr>
-          <w:instrText xml:space="preserve"> PAGEREF _Toc107158099 \h </w:instrText>
+          <w:instrText xml:space="preserve"> PAGEREF _Toc107178122 \h </w:instrText>
         </w:r>
         <w:r>
           <w:rPr>
@@ -2317,7 +2588,76 @@
           <w:rPr>
             <w:webHidden/>
           </w:rPr>
-          <w:t>7</w:t>
+          <w:t>10</w:t>
+        </w:r>
+        <w:r>
+          <w:rPr>
+            <w:webHidden/>
+          </w:rPr>
+          <w:fldChar w:fldCharType="end"/>
+        </w:r>
+      </w:hyperlink>
+    </w:p>
+    <w:p>
+      <w:pPr>
+        <w:pStyle w:val="TOC2"/>
+        <w:tabs>
+          <w:tab w:val="right" w:leader="dot" w:pos="8296"/>
+        </w:tabs>
+        <w:ind w:left="480" w:firstLine="480"/>
+        <w:rPr>
+          <w:rFonts w:asciiTheme="minorHAnsi" w:eastAsiaTheme="minorEastAsia" w:hAnsiTheme="minorHAnsi" w:cstheme="minorBidi"/>
+          <w:sz w:val="21"/>
+          <w:szCs w:val="22"/>
+        </w:rPr>
+      </w:pPr>
+      <w:hyperlink w:anchor="_Toc107178123" w:history="1">
+        <w:r>
+          <w:rPr>
+            <w:rStyle w:val="af4"/>
+          </w:rPr>
+          <w:t>3.5 Android</w:t>
+        </w:r>
+        <w:r>
+          <w:rPr>
+            <w:rStyle w:val="af4"/>
+          </w:rPr>
+          <w:t>开发技术</w:t>
+        </w:r>
+        <w:r>
+          <w:rPr>
+            <w:webHidden/>
+          </w:rPr>
+          <w:tab/>
+        </w:r>
+        <w:r>
+          <w:rPr>
+            <w:webHidden/>
+          </w:rPr>
+          <w:fldChar w:fldCharType="begin"/>
+        </w:r>
+        <w:r>
+          <w:rPr>
+            <w:webHidden/>
+          </w:rPr>
+          <w:instrText xml:space="preserve"> PAGEREF _Toc107178123 \h </w:instrText>
+        </w:r>
+        <w:r>
+          <w:rPr>
+            <w:webHidden/>
+          </w:rPr>
+        </w:r>
+        <w:r>
+          <w:rPr>
+            <w:webHidden/>
+          </w:rPr>
+          <w:fldChar w:fldCharType="separate"/>
+        </w:r>
+        <w:r>
+          <w:rPr>
+            <w:webHidden/>
+          </w:rPr>
+          <w:t>10</w:t>
         </w:r>
         <w:r>
           <w:rPr>
@@ -2340,7 +2680,7 @@
           <w:szCs w:val="22"/>
         </w:rPr>
       </w:pPr>
-      <w:hyperlink w:anchor="_Toc107158100" w:history="1">
+      <w:hyperlink w:anchor="_Toc107178124" w:history="1">
         <w:r>
           <w:rPr>
             <w:rStyle w:val="af4"/>
@@ -2369,7 +2709,7 @@
           <w:rPr>
             <w:webHidden/>
           </w:rPr>
-          <w:instrText xml:space="preserve"> PAGEREF _Toc107158100 \h </w:instrText>
+          <w:instrText xml:space="preserve"> PAGEREF _Toc107178124 \h </w:instrText>
         </w:r>
         <w:r>
           <w:rPr>
@@ -2386,7 +2726,7 @@
           <w:rPr>
             <w:webHidden/>
           </w:rPr>
-          <w:t>7</w:t>
+          <w:t>10</w:t>
         </w:r>
         <w:r>
           <w:rPr>
@@ -2409,7 +2749,7 @@
           <w:szCs w:val="22"/>
         </w:rPr>
       </w:pPr>
-      <w:hyperlink w:anchor="_Toc107158101" w:history="1">
+      <w:hyperlink w:anchor="_Toc107178125" w:history="1">
         <w:r>
           <w:rPr>
             <w:rStyle w:val="af4"/>
@@ -2438,7 +2778,7 @@
           <w:rPr>
             <w:webHidden/>
           </w:rPr>
-          <w:instrText xml:space="preserve"> PAGEREF _Toc107158101 \h </w:instrText>
+          <w:instrText xml:space="preserve"> PAGEREF _Toc107178125 \h </w:instrText>
         </w:r>
         <w:r>
           <w:rPr>
@@ -2455,7 +2795,7 @@
           <w:rPr>
             <w:webHidden/>
           </w:rPr>
-          <w:t>8</w:t>
+          <w:t>12</w:t>
         </w:r>
         <w:r>
           <w:rPr>
@@ -2497,32 +2837,301 @@
         </w:rPr>
       </w:pPr>
       <w:r>
-        <w:rPr>
-          <w:sz w:val="24"/>
-        </w:rPr>
         <w:br w:type="page"/>
       </w:r>
-      <w:bookmarkStart w:id="9" w:name="_Toc107158090"/>
-      <w:r>
-        <w:rPr>
-          <w:rFonts w:hint="eastAsia"/>
-          <w:sz w:val="24"/>
+      <w:bookmarkStart w:id="8" w:name="_Toc107178111"/>
+      <w:r>
+        <w:rPr>
+          <w:rFonts w:hint="eastAsia"/>
         </w:rPr>
         <w:lastRenderedPageBreak/>
         <w:t>选题动机</w:t>
       </w:r>
+      <w:bookmarkEnd w:id="8"/>
+    </w:p>
+    <w:p>
+      <w:pPr>
+        <w:pStyle w:val="2"/>
+      </w:pPr>
+      <w:bookmarkStart w:id="9" w:name="_Toc107178112"/>
+      <w:r>
+        <w:rPr>
+          <w:rFonts w:hint="eastAsia"/>
+        </w:rPr>
+        <w:t>选题背景</w:t>
+      </w:r>
       <w:bookmarkEnd w:id="9"/>
     </w:p>
     <w:p>
       <w:pPr>
+        <w:ind w:firstLine="480"/>
+      </w:pPr>
+      <w:r>
+        <w:rPr>
+          <w:rFonts w:hint="eastAsia"/>
+        </w:rPr>
+        <w:t>我国公共交通行业蓬勃发展，拥有世界上规模最大的城市公共交通网络，公交市场规模庞大。</w:t>
+      </w:r>
+    </w:p>
+    <w:p>
+      <w:pPr>
+        <w:ind w:firstLine="480"/>
+      </w:pPr>
+      <w:r>
+        <w:rPr>
+          <w:rFonts w:hint="eastAsia"/>
+        </w:rPr>
+        <w:t>然而，近年来公交车突发安全事故屡见不鲜，如</w:t>
+      </w:r>
+      <w:r>
+        <w:rPr>
+          <w:rFonts w:ascii="CMR10" w:eastAsia="CMR10" w:cs="CMR10"/>
+        </w:rPr>
+        <w:t xml:space="preserve">10.28 </w:t>
+      </w:r>
+      <w:r>
+        <w:rPr>
+          <w:rFonts w:hint="eastAsia"/>
+        </w:rPr>
+        <w:t>重庆公交坠江事故、</w:t>
+      </w:r>
+      <w:r>
+        <w:rPr>
+          <w:rFonts w:ascii="CMR10" w:eastAsia="CMR10" w:cs="CMR10"/>
+        </w:rPr>
+        <w:t xml:space="preserve">7.7 </w:t>
+      </w:r>
+      <w:r>
+        <w:rPr>
+          <w:rFonts w:hint="eastAsia"/>
+        </w:rPr>
+        <w:t>安顺公交车坠湖事故等，造成人员伤亡和重大财产损失。公交车突发安全事故主要集中于以下几种情况：</w:t>
+      </w:r>
+    </w:p>
+    <w:p>
+      <w:pPr>
+        <w:ind w:firstLine="480"/>
+      </w:pPr>
+      <w:r>
+        <w:rPr>
+          <w:rFonts w:hint="eastAsia"/>
+        </w:rPr>
+        <w:t>（</w:t>
+      </w:r>
+      <w:r>
+        <w:rPr>
+          <w:rFonts w:ascii="CMR10" w:eastAsia="CMR10" w:cs="CMR10"/>
+        </w:rPr>
+        <w:t>1</w:t>
+      </w:r>
+      <w:r>
+        <w:rPr>
+          <w:rFonts w:hint="eastAsia"/>
+        </w:rPr>
+        <w:t>）司机突发心梗、脑梗、脑出血等，失去意识及控制能力</w:t>
+      </w:r>
+      <w:r>
+        <w:rPr>
+          <w:rFonts w:hint="eastAsia"/>
+        </w:rPr>
+        <w:t>，甚至猝死</w:t>
+      </w:r>
+      <w:r>
+        <w:rPr>
+          <w:rFonts w:hint="eastAsia"/>
+        </w:rPr>
+        <w:t>。</w:t>
+      </w:r>
+    </w:p>
+    <w:p>
+      <w:pPr>
+        <w:ind w:firstLine="480"/>
+      </w:pPr>
+      <w:r>
+        <w:rPr>
+          <w:rFonts w:hint="eastAsia"/>
+        </w:rPr>
+        <w:t>（</w:t>
+      </w:r>
+      <w:r>
+        <w:rPr>
+          <w:rFonts w:ascii="CMR10" w:eastAsia="CMR10" w:cs="CMR10"/>
+        </w:rPr>
+        <w:t>2</w:t>
+      </w:r>
+      <w:r>
+        <w:rPr>
+          <w:rFonts w:hint="eastAsia"/>
+        </w:rPr>
+        <w:t>）司机违规驾驶、疲劳驾驶</w:t>
+      </w:r>
+      <w:r>
+        <w:rPr>
+          <w:rFonts w:hint="eastAsia"/>
+        </w:rPr>
+        <w:t>、</w:t>
+      </w:r>
+      <w:r>
+        <w:rPr>
+          <w:rFonts w:hint="eastAsia"/>
+        </w:rPr>
+        <w:t>酒驾、毒驾、开车打电话、开小差、单手开车等。</w:t>
+      </w:r>
+    </w:p>
+    <w:p>
+      <w:pPr>
+        <w:ind w:firstLine="480"/>
+      </w:pPr>
+      <w:r>
+        <w:rPr>
+          <w:rFonts w:hint="eastAsia"/>
+        </w:rPr>
+        <w:t>（</w:t>
+      </w:r>
+      <w:r>
+        <w:rPr>
+          <w:rFonts w:ascii="CMR10" w:eastAsia="CMR10" w:cs="CMR10"/>
+        </w:rPr>
+        <w:t>3</w:t>
+      </w:r>
+      <w:r>
+        <w:rPr>
+          <w:rFonts w:hint="eastAsia"/>
+        </w:rPr>
+        <w:t>）乘客打骂甚至劫持司机，</w:t>
+      </w:r>
+      <w:r>
+        <w:rPr>
+          <w:rFonts w:hint="eastAsia"/>
+        </w:rPr>
+        <w:t>严重影响乘客与司机的安全</w:t>
+      </w:r>
+      <w:r>
+        <w:rPr>
+          <w:rFonts w:hint="eastAsia"/>
+        </w:rPr>
+        <w:t>。</w:t>
+      </w:r>
+    </w:p>
+    <w:p>
+      <w:pPr>
+        <w:ind w:firstLine="480"/>
+      </w:pPr>
+      <w:r>
+        <w:rPr>
+          <w:rFonts w:hint="eastAsia"/>
+        </w:rPr>
+        <w:t>此外，公交车司机的健康问题长期受到忽视。由于工作压力和劳动强度大，公交司机易患上包括颈椎病、高血压、肠胃疾病等多项职业病。驾驶中精神长期处于高度紧张状态，也极易诱发焦虑抑郁等心理问题。不仅持续危害着公交司机的身心健康，也对全车乘客安全造成潜在威胁。</w:t>
+      </w:r>
+    </w:p>
+    <w:p>
+      <w:pPr>
+        <w:ind w:firstLine="480"/>
+      </w:pPr>
+      <w:r>
+        <w:rPr>
+          <w:rFonts w:hint="eastAsia"/>
+        </w:rPr>
+        <w:t>本项目提出一款保障公交车驾驶安全</w:t>
+      </w:r>
+      <w:r>
+        <w:rPr>
+          <w:rFonts w:hint="eastAsia"/>
+        </w:rPr>
+        <w:t>、</w:t>
+      </w:r>
+      <w:r>
+        <w:rPr>
+          <w:rFonts w:hint="eastAsia"/>
+        </w:rPr>
+        <w:t>关注公交司机身体健康的安全驾驶监测系统</w:t>
+      </w:r>
+      <w:r>
+        <w:rPr>
+          <w:rFonts w:hint="eastAsia"/>
+        </w:rPr>
+        <w:t>——公交安行，</w:t>
+      </w:r>
+      <w:r>
+        <w:rPr>
+          <w:rFonts w:hint="eastAsia"/>
+        </w:rPr>
+        <w:t>并将其中的</w:t>
+      </w:r>
+      <w:r>
+        <w:rPr>
+          <w:rFonts w:hint="eastAsia"/>
+        </w:rPr>
+        <w:t>云端部分（</w:t>
+      </w:r>
+      <w:r>
+        <w:rPr>
+          <w:rFonts w:hint="eastAsia"/>
+        </w:rPr>
+        <w:t>w</w:t>
+      </w:r>
+      <w:r>
+        <w:t>eb</w:t>
+      </w:r>
+      <w:r>
+        <w:rPr>
+          <w:rFonts w:hint="eastAsia"/>
+        </w:rPr>
+        <w:t>管理</w:t>
+      </w:r>
+      <w:r>
+        <w:t>界面</w:t>
+      </w:r>
+      <w:r>
+        <w:rPr>
+          <w:rFonts w:hint="eastAsia"/>
+        </w:rPr>
+        <w:t>、</w:t>
+      </w:r>
+      <w:r>
+        <w:t>服务器后端</w:t>
+      </w:r>
+      <w:r>
+        <w:rPr>
+          <w:rFonts w:hint="eastAsia"/>
+        </w:rPr>
+        <w:t>）</w:t>
+      </w:r>
+      <w:r>
+        <w:rPr>
+          <w:rFonts w:hint="eastAsia"/>
+        </w:rPr>
+        <w:t>作为</w:t>
+      </w:r>
+      <w:r>
+        <w:rPr>
+          <w:rFonts w:ascii="CMR10" w:eastAsia="CMR10" w:cs="CMR10"/>
+        </w:rPr>
+        <w:t>C#</w:t>
+      </w:r>
+      <w:r>
+        <w:rPr>
+          <w:rFonts w:hint="eastAsia"/>
+        </w:rPr>
+        <w:t>结课大作业提交。</w:t>
+      </w:r>
+    </w:p>
+    <w:p>
+      <w:pPr>
         <w:pStyle w:val="2"/>
       </w:pPr>
-      <w:bookmarkStart w:id="10" w:name="_Toc107158091"/>
-      <w:r>
-        <w:rPr>
-          <w:rFonts w:hint="eastAsia"/>
-        </w:rPr>
-        <w:t>选题背景</w:t>
+      <w:bookmarkStart w:id="10" w:name="_Toc107178113"/>
+      <w:r>
+        <w:rPr>
+          <w:rFonts w:hint="eastAsia"/>
+        </w:rPr>
+        <w:t>选题</w:t>
+      </w:r>
+      <w:r>
+        <w:rPr>
+          <w:rFonts w:hint="eastAsia"/>
+        </w:rPr>
+        <w:t>意义</w:t>
       </w:r>
       <w:bookmarkEnd w:id="10"/>
     </w:p>
@@ -2534,7 +3143,49 @@
         <w:rPr>
           <w:rFonts w:hint="eastAsia"/>
         </w:rPr>
-        <w:t>我国公共交通行业蓬勃发展，拥有世界上规模最大的城市公共交通网络，公交市场规模庞大。</w:t>
+        <w:t>基于公交交通的广泛性与普及性，</w:t>
+      </w:r>
+      <w:r>
+        <w:rPr>
+          <w:rFonts w:hint="eastAsia"/>
+        </w:rPr>
+        <w:t>公交司机状态检测</w:t>
+      </w:r>
+      <w:r>
+        <w:rPr>
+          <w:rFonts w:hint="eastAsia"/>
+        </w:rPr>
+        <w:t>对于</w:t>
+      </w:r>
+      <w:r>
+        <w:rPr>
+          <w:rFonts w:hint="eastAsia"/>
+        </w:rPr>
+        <w:t>公共安全</w:t>
+      </w:r>
+      <w:r>
+        <w:rPr>
+          <w:rFonts w:hint="eastAsia"/>
+        </w:rPr>
+        <w:t>举足轻重。</w:t>
+      </w:r>
+      <w:r>
+        <w:rPr>
+          <w:rFonts w:hint="eastAsia"/>
+        </w:rPr>
+        <w:t>本项目提出一款保障公交驾驶安全</w:t>
+      </w:r>
+      <w:r>
+        <w:rPr>
+          <w:rFonts w:hint="eastAsia"/>
+        </w:rPr>
+        <w:t>、</w:t>
+      </w:r>
+      <w:r>
+        <w:rPr>
+          <w:rFonts w:hint="eastAsia"/>
+        </w:rPr>
+        <w:t>关注公交司机健康的智能安全驾驶系统。</w:t>
       </w:r>
     </w:p>
     <w:p>
@@ -2545,31 +3196,7 @@
         <w:rPr>
           <w:rFonts w:hint="eastAsia"/>
         </w:rPr>
-        <w:t>然而，近年来公交车突发安全事故屡见不鲜，如</w:t>
-      </w:r>
-      <w:r>
-        <w:rPr>
-          <w:rFonts w:ascii="CMR10" w:eastAsia="CMR10" w:cs="CMR10"/>
-        </w:rPr>
-        <w:t xml:space="preserve">10.28 </w:t>
-      </w:r>
-      <w:r>
-        <w:rPr>
-          <w:rFonts w:hint="eastAsia"/>
-        </w:rPr>
-        <w:t>重庆公交坠江事故、</w:t>
-      </w:r>
-      <w:r>
-        <w:rPr>
-          <w:rFonts w:ascii="CMR10" w:eastAsia="CMR10" w:cs="CMR10"/>
-        </w:rPr>
-        <w:t xml:space="preserve">7.7 </w:t>
-      </w:r>
-      <w:r>
-        <w:rPr>
-          <w:rFonts w:hint="eastAsia"/>
-        </w:rPr>
-        <w:t>安顺公交车坠湖事故等，造成人员伤亡和重大财产损失。公交车突发安全事故主要集中于以下几种情况：</w:t>
+        <w:t>从社会角度，有助于维护公共交通安全，减少意外交通事故发生频率，促进社会治理，守护居民生命及财产安全。从公交车司机角度，有助于改善公交车司机身心健康情况，保障其劳动者权益。此外，增设公交车安全系统管理人员一职，还将促进社会就业，助力建设智能化的城市公交体系。</w:t>
       </w:r>
     </w:p>
     <w:p>
@@ -2580,25 +3207,225 @@
         <w:rPr>
           <w:rFonts w:hint="eastAsia"/>
         </w:rPr>
-        <w:t>（</w:t>
-      </w:r>
-      <w:r>
-        <w:rPr>
-          <w:rFonts w:ascii="CMR10" w:eastAsia="CMR10" w:cs="CMR10"/>
-        </w:rPr>
-        <w:t>1</w:t>
-      </w:r>
-      <w:r>
-        <w:rPr>
-          <w:rFonts w:hint="eastAsia"/>
-        </w:rPr>
-        <w:t>）司机突发心梗、脑梗、脑出血等，失去意识及控制能力</w:t>
-      </w:r>
-      <w:r>
-        <w:rPr>
-          <w:rFonts w:hint="eastAsia"/>
-        </w:rPr>
-        <w:t>，甚至猝死</w:t>
+        <w:lastRenderedPageBreak/>
+        <w:t>目前，在现有的检测解决方案中，公交车广泛使用离线本地存储数据来进行事后追责；</w:t>
+      </w:r>
+      <w:r>
+        <w:rPr>
+          <w:rFonts w:hint="eastAsia"/>
+        </w:rPr>
+        <w:t>油罐车等危险车辆使用</w:t>
+      </w:r>
+      <w:r>
+        <w:rPr>
+          <w:rFonts w:hint="eastAsia"/>
+        </w:rPr>
+        <w:t>GPS</w:t>
+      </w:r>
+      <w:r>
+        <w:rPr>
+          <w:rFonts w:hint="eastAsia"/>
+        </w:rPr>
+        <w:t>定位</w:t>
+      </w:r>
+      <w:r>
+        <w:rPr>
+          <w:rFonts w:hint="eastAsia"/>
+        </w:rPr>
+        <w:t>并</w:t>
+      </w:r>
+      <w:r>
+        <w:rPr>
+          <w:rFonts w:hint="eastAsia"/>
+        </w:rPr>
+        <w:t>计算，</w:t>
+      </w:r>
+      <w:r>
+        <w:rPr>
+          <w:rFonts w:hint="eastAsia"/>
+        </w:rPr>
+        <w:t>来</w:t>
+      </w:r>
+      <w:r>
+        <w:rPr>
+          <w:rFonts w:hint="eastAsia"/>
+        </w:rPr>
+        <w:t>判断</w:t>
+      </w:r>
+      <w:r>
+        <w:rPr>
+          <w:rFonts w:hint="eastAsia"/>
+        </w:rPr>
+        <w:t>是否</w:t>
+      </w:r>
+      <w:r>
+        <w:rPr>
+          <w:rFonts w:hint="eastAsia"/>
+        </w:rPr>
+        <w:t>超速或者疲劳驾驶</w:t>
+      </w:r>
+      <w:r>
+        <w:rPr>
+          <w:rFonts w:hint="eastAsia"/>
+        </w:rPr>
+        <w:t>；中高端轿车使用基于图像识别的</w:t>
+      </w:r>
+      <w:r>
+        <w:rPr>
+          <w:rFonts w:hint="eastAsia"/>
+        </w:rPr>
+        <w:t>D</w:t>
+      </w:r>
+      <w:r>
+        <w:t>MS</w:t>
+      </w:r>
+      <w:r>
+        <w:rPr>
+          <w:rFonts w:hint="eastAsia"/>
+        </w:rPr>
+        <w:t>驾驶疲劳监测系统。</w:t>
+      </w:r>
+    </w:p>
+    <w:p>
+      <w:pPr>
+        <w:ind w:firstLine="480"/>
+      </w:pPr>
+      <w:r>
+        <w:rPr>
+          <w:rFonts w:hint="eastAsia"/>
+        </w:rPr>
+        <w:t>已有的解决方案往往受限于网络带宽，只能将数据保存在公交车黑匣子中，无法实现及时的预警功能；此外，过去的解决方案局限于视觉或者</w:t>
+      </w:r>
+      <w:r>
+        <w:rPr>
+          <w:rFonts w:hint="eastAsia"/>
+        </w:rPr>
+        <w:t>G</w:t>
+      </w:r>
+      <w:r>
+        <w:t>PS</w:t>
+      </w:r>
+      <w:r>
+        <w:rPr>
+          <w:rFonts w:hint="eastAsia"/>
+        </w:rPr>
+        <w:t>定位等检测方法，手段较为单一。</w:t>
+      </w:r>
+    </w:p>
+    <w:p>
+      <w:pPr>
+        <w:ind w:firstLine="480"/>
+        <w:rPr>
+          <w:rFonts w:hint="eastAsia"/>
+        </w:rPr>
+      </w:pPr>
+      <w:r>
+        <w:rPr>
+          <w:rFonts w:hint="eastAsia"/>
+        </w:rPr>
+        <w:t>受益于当今移动互联网与物联网的飞速发展，</w:t>
+      </w:r>
+      <w:r>
+        <w:rPr>
+          <w:rFonts w:hint="eastAsia"/>
+        </w:rPr>
+        <w:t>本项目</w:t>
+      </w:r>
+      <w:r>
+        <w:rPr>
+          <w:rFonts w:hint="eastAsia"/>
+        </w:rPr>
+        <w:t>为公交车管理</w:t>
+      </w:r>
+      <w:r>
+        <w:rPr>
+          <w:rFonts w:hint="eastAsia"/>
+        </w:rPr>
+        <w:t>提供了</w:t>
+      </w:r>
+      <w:r>
+        <w:rPr>
+          <w:rFonts w:hint="eastAsia"/>
+        </w:rPr>
+        <w:t>全新的</w:t>
+      </w:r>
+      <w:r>
+        <w:rPr>
+          <w:rFonts w:hint="eastAsia"/>
+        </w:rPr>
+        <w:t>解决</w:t>
+      </w:r>
+      <w:r>
+        <w:rPr>
+          <w:rFonts w:hint="eastAsia"/>
+        </w:rPr>
+        <w:t>方案：通过高速移动网</w:t>
+      </w:r>
+      <w:r>
+        <w:rPr>
+          <w:rFonts w:hint="eastAsia"/>
+        </w:rPr>
+        <w:t>，</w:t>
+      </w:r>
+      <w:r>
+        <w:rPr>
+          <w:rFonts w:hint="eastAsia"/>
+        </w:rPr>
+        <w:t>传输传感器</w:t>
+      </w:r>
+      <w:r>
+        <w:rPr>
+          <w:rFonts w:hint="eastAsia"/>
+        </w:rPr>
+        <w:t>检测的实时体征数据</w:t>
+      </w:r>
+      <w:r>
+        <w:rPr>
+          <w:rFonts w:hint="eastAsia"/>
+        </w:rPr>
+        <w:t>与实时图像</w:t>
+      </w:r>
+      <w:r>
+        <w:rPr>
+          <w:rFonts w:hint="eastAsia"/>
+        </w:rPr>
+        <w:t>到服务器云端</w:t>
+      </w:r>
+      <w:r>
+        <w:rPr>
+          <w:rFonts w:hint="eastAsia"/>
+        </w:rPr>
+        <w:t>，</w:t>
+      </w:r>
+      <w:r>
+        <w:rPr>
+          <w:rFonts w:hint="eastAsia"/>
+        </w:rPr>
+        <w:t>并在服务器端储存、</w:t>
+      </w:r>
+      <w:r>
+        <w:rPr>
+          <w:rFonts w:hint="eastAsia"/>
+        </w:rPr>
+        <w:t>分析，</w:t>
+      </w:r>
+      <w:r>
+        <w:rPr>
+          <w:rFonts w:hint="eastAsia"/>
+        </w:rPr>
+        <w:t>将智能分析结果与建议及时地</w:t>
+      </w:r>
+      <w:r>
+        <w:rPr>
+          <w:rFonts w:hint="eastAsia"/>
+        </w:rPr>
+        <w:t>反馈给</w:t>
+      </w:r>
+      <w:r>
+        <w:rPr>
+          <w:rFonts w:hint="eastAsia"/>
+        </w:rPr>
+        <w:t>系统管理人员</w:t>
       </w:r>
       <w:r>
         <w:rPr>
@@ -2606,243 +3433,55 @@
         </w:rPr>
         <w:t>。</w:t>
       </w:r>
-    </w:p>
-    <w:p>
-      <w:pPr>
-        <w:ind w:firstLine="480"/>
-      </w:pPr>
-      <w:r>
-        <w:rPr>
-          <w:rFonts w:hint="eastAsia"/>
-        </w:rPr>
-        <w:t>（</w:t>
-      </w:r>
-      <w:r>
-        <w:rPr>
-          <w:rFonts w:ascii="CMR10" w:eastAsia="CMR10" w:cs="CMR10"/>
-        </w:rPr>
-        <w:t>2</w:t>
-      </w:r>
-      <w:r>
-        <w:rPr>
-          <w:rFonts w:hint="eastAsia"/>
-        </w:rPr>
-        <w:t>）司机违规驾驶、疲劳驾驶</w:t>
-      </w:r>
-      <w:r>
-        <w:rPr>
-          <w:rFonts w:hint="eastAsia"/>
-        </w:rPr>
-        <w:t>、</w:t>
-      </w:r>
-      <w:r>
-        <w:rPr>
-          <w:rFonts w:hint="eastAsia"/>
-        </w:rPr>
-        <w:t>酒驾、毒驾、开车打电话、开小差、单手开车等。</w:t>
-      </w:r>
-    </w:p>
-    <w:p>
-      <w:pPr>
-        <w:ind w:firstLine="480"/>
-      </w:pPr>
-      <w:r>
-        <w:rPr>
-          <w:rFonts w:hint="eastAsia"/>
-        </w:rPr>
-        <w:t>（</w:t>
-      </w:r>
-      <w:r>
-        <w:rPr>
-          <w:rFonts w:ascii="CMR10" w:eastAsia="CMR10" w:cs="CMR10"/>
-        </w:rPr>
-        <w:t>3</w:t>
-      </w:r>
-      <w:r>
-        <w:rPr>
-          <w:rFonts w:hint="eastAsia"/>
-        </w:rPr>
-        <w:t>）乘客打骂甚至劫持司机，</w:t>
-      </w:r>
-      <w:r>
-        <w:rPr>
-          <w:rFonts w:hint="eastAsia"/>
-        </w:rPr>
-        <w:t>严重影响乘客与司机的安全</w:t>
-      </w:r>
-      <w:r>
-        <w:rPr>
-          <w:rFonts w:hint="eastAsia"/>
-        </w:rPr>
-        <w:t>。</w:t>
-      </w:r>
-    </w:p>
-    <w:p>
-      <w:pPr>
-        <w:ind w:firstLine="480"/>
-      </w:pPr>
-      <w:r>
-        <w:rPr>
-          <w:rFonts w:hint="eastAsia"/>
-        </w:rPr>
-        <w:t>此外，公交车司机的健康问题长期受到忽视。由于工作压力和劳动强度大，公交司机易患上包括颈椎病、高血压、肠胃疾病等多项职业病。驾驶中精神长期处于高度紧张状态，也极易诱发焦虑抑郁等心理问题。不仅持续危害着公交司机的身心健康，也对全车乘客安全造成潜在威胁。</w:t>
-      </w:r>
-    </w:p>
-    <w:p>
-      <w:pPr>
-        <w:ind w:firstLine="480"/>
-        <w:rPr>
-          <w:rFonts w:hint="eastAsia"/>
-        </w:rPr>
-      </w:pPr>
-      <w:r>
-        <w:rPr>
-          <w:rFonts w:hint="eastAsia"/>
-        </w:rPr>
-        <w:t>本项目提出一款保障公交车驾驶安全</w:t>
-      </w:r>
-      <w:r>
-        <w:rPr>
-          <w:rFonts w:hint="eastAsia"/>
-        </w:rPr>
-        <w:t>、</w:t>
-      </w:r>
-      <w:r>
-        <w:rPr>
-          <w:rFonts w:hint="eastAsia"/>
-        </w:rPr>
-        <w:t>关注公交司机身体健康的安全驾驶监测系统</w:t>
-      </w:r>
-      <w:r>
-        <w:rPr>
-          <w:rFonts w:hint="eastAsia"/>
-        </w:rPr>
-        <w:t>——公交安行，</w:t>
-      </w:r>
-      <w:r>
-        <w:rPr>
-          <w:rFonts w:hint="eastAsia"/>
-        </w:rPr>
-        <w:t>并将其中的</w:t>
-      </w:r>
-      <w:r>
-        <w:rPr>
-          <w:rFonts w:hint="eastAsia"/>
-        </w:rPr>
-        <w:t>云端部分（</w:t>
-      </w:r>
-      <w:r>
-        <w:rPr>
-          <w:rFonts w:hint="eastAsia"/>
-        </w:rPr>
-        <w:t>w</w:t>
-      </w:r>
-      <w:r>
-        <w:t>eb</w:t>
-      </w:r>
-      <w:r>
-        <w:rPr>
-          <w:rFonts w:hint="eastAsia"/>
-        </w:rPr>
-        <w:t>管理</w:t>
-      </w:r>
-      <w:r>
-        <w:t>界面</w:t>
-      </w:r>
-      <w:r>
-        <w:rPr>
-          <w:rFonts w:hint="eastAsia"/>
-        </w:rPr>
-        <w:t>、</w:t>
-      </w:r>
-      <w:r>
-        <w:t>服务器后端</w:t>
-      </w:r>
-      <w:r>
-        <w:rPr>
-          <w:rFonts w:hint="eastAsia"/>
-        </w:rPr>
-        <w:t>）</w:t>
-      </w:r>
-      <w:r>
-        <w:rPr>
-          <w:rFonts w:hint="eastAsia"/>
-        </w:rPr>
-        <w:t>作为</w:t>
-      </w:r>
-      <w:r>
-        <w:rPr>
-          <w:rFonts w:ascii="CMR10" w:eastAsia="CMR10" w:cs="CMR10"/>
-        </w:rPr>
-        <w:t>C#</w:t>
-      </w:r>
-      <w:r>
-        <w:rPr>
-          <w:rFonts w:hint="eastAsia"/>
-        </w:rPr>
-        <w:t>结课大作业提交。</w:t>
+      <w:r>
+        <w:rPr>
+          <w:rFonts w:hint="eastAsia"/>
+        </w:rPr>
+        <w:t>我们的项目为提供了更优秀的实时性监管与更多元化的检测指标，</w:t>
+      </w:r>
+      <w:r>
+        <w:rPr>
+          <w:rFonts w:hint="eastAsia"/>
+        </w:rPr>
+        <w:t>为事故</w:t>
+      </w:r>
+      <w:r>
+        <w:rPr>
+          <w:rFonts w:hint="eastAsia"/>
+        </w:rPr>
+        <w:t>的避免</w:t>
+      </w:r>
+      <w:r>
+        <w:rPr>
+          <w:rFonts w:hint="eastAsia"/>
+        </w:rPr>
+        <w:t>提供更多的</w:t>
+      </w:r>
+      <w:r>
+        <w:rPr>
+          <w:rFonts w:hint="eastAsia"/>
+        </w:rPr>
+        <w:t>先机</w:t>
+      </w:r>
+      <w:r>
+        <w:rPr>
+          <w:rFonts w:hint="eastAsia"/>
+        </w:rPr>
+        <w:t>，也为事故之后追责提供足够的依据。</w:t>
       </w:r>
     </w:p>
     <w:p>
       <w:pPr>
         <w:pStyle w:val="2"/>
       </w:pPr>
-      <w:bookmarkStart w:id="11" w:name="_Toc107158092"/>
-      <w:r>
-        <w:rPr>
-          <w:rFonts w:hint="eastAsia"/>
-        </w:rPr>
-        <w:t>选题</w:t>
-      </w:r>
-      <w:r>
-        <w:rPr>
-          <w:rFonts w:hint="eastAsia"/>
-        </w:rPr>
-        <w:t>意义</w:t>
+      <w:bookmarkStart w:id="11" w:name="_Toc107178114"/>
+      <w:r>
+        <w:rPr>
+          <w:rFonts w:hint="eastAsia"/>
+        </w:rPr>
+        <w:t>我承担的工作</w:t>
       </w:r>
       <w:bookmarkEnd w:id="11"/>
-    </w:p>
-    <w:p>
-      <w:pPr>
-        <w:ind w:firstLine="480"/>
-      </w:pPr>
-      <w:r>
-        <w:rPr>
-          <w:rFonts w:hint="eastAsia"/>
-        </w:rPr>
-        <w:t>基于公交交通的广泛性与普及性，公交安全对于保障社会的和谐与人民的生命安全举足轻重。</w:t>
-      </w:r>
-    </w:p>
-    <w:p>
-      <w:pPr>
-        <w:ind w:firstLine="480"/>
-      </w:pPr>
-      <w:r>
-        <w:rPr>
-          <w:rFonts w:hint="eastAsia"/>
-        </w:rPr>
-        <w:t>本项目提出一款保障公交车驾驶安全，关注公交司机身体健康的智能安全驾驶系统。从社会角度，有助于维护公共交通安全，减少意外交通事故发生频率，促进社会治理，守护居民生命及财产安全。从公交车司机角度，有助于改善公交车司机身心健康情况，保障其劳动者权益。此外，增设公交车安全系统管理人员</w:t>
-      </w:r>
-      <w:r>
-        <w:rPr>
-          <w:rFonts w:hint="eastAsia"/>
-        </w:rPr>
-        <w:lastRenderedPageBreak/>
-        <w:t>一职，还将促进社会就业，助力建设智能化的城市公交体系。</w:t>
-      </w:r>
-    </w:p>
-    <w:p>
-      <w:pPr>
-        <w:pStyle w:val="2"/>
-      </w:pPr>
-      <w:bookmarkStart w:id="12" w:name="_Toc107158093"/>
-      <w:r>
-        <w:rPr>
-          <w:rFonts w:hint="eastAsia"/>
-        </w:rPr>
-        <w:t>我承担的工作</w:t>
-      </w:r>
-      <w:bookmarkEnd w:id="12"/>
     </w:p>
     <w:p>
       <w:pPr>
@@ -2897,96 +3536,62 @@
     </w:p>
     <w:p>
       <w:pPr>
+        <w:ind w:firstLine="480"/>
+        <w:rPr>
+          <w:rFonts w:ascii="宋体" w:hAnsi="宋体" w:hint="eastAsia"/>
+        </w:rPr>
+      </w:pPr>
+      <w:r>
+        <w:rPr>
+          <w:rFonts w:ascii="宋体" w:hAnsi="宋体" w:hint="eastAsia"/>
+          <w:highlight w:val="yellow"/>
+        </w:rPr>
+        <w:t>下面是谭骞写的，我到时候重写，这里就不改了</w:t>
+      </w:r>
+    </w:p>
+    <w:p>
+      <w:pPr>
+        <w:pStyle w:val="afa"/>
+        <w:ind w:left="425" w:firstLineChars="0" w:firstLine="415"/>
+        <w:rPr>
+          <w:rFonts w:ascii="宋体" w:hAnsi="宋体" w:hint="eastAsia"/>
+        </w:rPr>
+      </w:pPr>
+    </w:p>
+    <w:p>
+      <w:pPr>
         <w:pStyle w:val="1"/>
       </w:pPr>
-      <w:bookmarkStart w:id="13" w:name="_Toc107158094"/>
-      <w:r>
-        <w:rPr>
-          <w:rFonts w:hint="eastAsia"/>
-        </w:rPr>
+      <w:bookmarkStart w:id="12" w:name="_Toc107178115"/>
+      <w:r>
+        <w:rPr>
+          <w:rFonts w:hint="eastAsia"/>
+        </w:rPr>
+        <w:lastRenderedPageBreak/>
         <w:t>软件需求与设计</w:t>
       </w:r>
+      <w:bookmarkEnd w:id="12"/>
+    </w:p>
+    <w:p>
+      <w:pPr>
+        <w:pStyle w:val="2"/>
+      </w:pPr>
+      <w:bookmarkStart w:id="13" w:name="_Toc107178116"/>
+      <w:r>
+        <w:t>软件需求</w:t>
+      </w:r>
       <w:bookmarkEnd w:id="13"/>
     </w:p>
     <w:p>
       <w:pPr>
-        <w:pStyle w:val="2"/>
-      </w:pPr>
-      <w:bookmarkStart w:id="14" w:name="_Toc107158095"/>
-      <w:r>
-        <w:t>软件需求</w:t>
-      </w:r>
-      <w:bookmarkEnd w:id="14"/>
-    </w:p>
-    <w:p>
-      <w:pPr>
-        <w:ind w:firstLine="480"/>
-        <w:rPr>
-          <w:highlight w:val="yellow"/>
-        </w:rPr>
-      </w:pPr>
-      <w:r>
-        <w:rPr>
-          <w:highlight w:val="yellow"/>
-        </w:rPr>
-        <w:t>画用例图，写清软件的需求</w:t>
-      </w:r>
-    </w:p>
-    <w:p>
-      <w:pPr>
-        <w:ind w:firstLine="480"/>
-        <w:rPr>
-          <w:highlight w:val="yellow"/>
-        </w:rPr>
-      </w:pPr>
-      <w:r>
-        <w:rPr>
-          <w:highlight w:val="yellow"/>
-        </w:rPr>
-        <w:tab/>
-      </w:r>
-      <w:r>
-        <w:rPr>
-          <w:rFonts w:hint="eastAsia"/>
-          <w:highlight w:val="yellow"/>
-        </w:rPr>
-        <w:t>用例图是从用户角度看到的系统功能，每个用例是一个使用场景。用例图一般不用画内部实现模块</w:t>
-      </w:r>
-    </w:p>
-    <w:p>
-      <w:pPr>
-        <w:ind w:firstLine="480"/>
-        <w:rPr>
-          <w:highlight w:val="yellow"/>
-        </w:rPr>
-      </w:pPr>
-      <w:r>
-        <w:rPr>
-          <w:highlight w:val="yellow"/>
-        </w:rPr>
-        <w:tab/>
-      </w:r>
-      <w:r>
-        <w:rPr>
-          <w:rFonts w:hint="eastAsia"/>
-          <w:highlight w:val="yellow"/>
-        </w:rPr>
-        <w:t>明天加</w:t>
-      </w:r>
-    </w:p>
-    <w:p>
-      <w:pPr>
         <w:pStyle w:val="afb"/>
       </w:pPr>
       <w:r>
-        <w:rPr>
-          <w:rStyle w:val="afc"/>
-        </w:rPr>
         <w:drawing>
-          <wp:inline distT="0" distB="0" distL="0" distR="0" wp14:anchorId="208F270E" wp14:editId="2EDA0AE5">
-            <wp:extent cx="3079908" cy="3022755"/>
-            <wp:effectExtent l="0" t="0" r="6350" b="6350"/>
-            <wp:docPr id="5" name="图片 5"/>
+          <wp:inline distT="0" distB="0" distL="0" distR="0" wp14:anchorId="2DFAD46A" wp14:editId="2A65E4D8">
+            <wp:extent cx="4902452" cy="2730640"/>
+            <wp:effectExtent l="0" t="0" r="0" b="0"/>
+            <wp:docPr id="9" name="图片 9"/>
             <wp:cNvGraphicFramePr>
               <a:graphicFrameLocks xmlns:a="http://schemas.openxmlformats.org/drawingml/2006/main" noChangeAspect="1"/>
             </wp:cNvGraphicFramePr>
@@ -3006,7 +3611,7 @@
                   <pic:spPr>
                     <a:xfrm>
                       <a:off x="0" y="0"/>
-                      <a:ext cx="3079908" cy="3022755"/>
+                      <a:ext cx="4902452" cy="2730640"/>
                     </a:xfrm>
                     <a:prstGeom prst="rect">
                       <a:avLst/>
@@ -3021,71 +3626,109 @@
     </w:p>
     <w:p>
       <w:pPr>
+        <w:ind w:firstLine="480"/>
+      </w:pPr>
+      <w:r>
+        <w:rPr>
+          <w:rFonts w:hint="eastAsia"/>
+        </w:rPr>
+        <w:t>“公交安行”的软件需求可以大体分为前台和后台两部分。</w:t>
+      </w:r>
+    </w:p>
+    <w:p>
+      <w:pPr>
+        <w:ind w:firstLine="480"/>
+      </w:pPr>
+      <w:r>
+        <w:rPr>
+          <w:rFonts w:hint="eastAsia"/>
+        </w:rPr>
+        <w:t>前台具体包括司机的操作行为。司机可以使用安卓平板，在</w:t>
+      </w:r>
+      <w:r>
+        <w:rPr>
+          <w:rFonts w:hint="eastAsia"/>
+        </w:rPr>
+        <w:t>A</w:t>
+      </w:r>
+      <w:r>
+        <w:t>PP</w:t>
+      </w:r>
+      <w:r>
+        <w:rPr>
+          <w:rFonts w:hint="eastAsia"/>
+        </w:rPr>
+        <w:t>上登录账号、向管理员发送语音消息、查看个人实时体征数据检测。</w:t>
+      </w:r>
+      <w:r>
+        <w:rPr>
+          <w:rFonts w:hint="eastAsia"/>
+        </w:rPr>
+        <w:t>A</w:t>
+      </w:r>
+      <w:r>
+        <w:t>PP</w:t>
+      </w:r>
+      <w:r>
+        <w:rPr>
+          <w:rFonts w:hint="eastAsia"/>
+        </w:rPr>
+        <w:t>会对司机一段时间内的状态做出分析，当判定司机出现异常行为时，会发出语音提醒。</w:t>
+      </w:r>
+    </w:p>
+    <w:p>
+      <w:pPr>
+        <w:ind w:firstLine="480"/>
+        <w:rPr>
+          <w:rFonts w:hint="eastAsia"/>
+        </w:rPr>
+      </w:pPr>
+      <w:r>
+        <w:rPr>
+          <w:rFonts w:hint="eastAsia"/>
+        </w:rPr>
+        <w:t>后台具体包括管理员的操作行为。管理员可以在</w:t>
+      </w:r>
+      <w:r>
+        <w:rPr>
+          <w:rFonts w:hint="eastAsia"/>
+        </w:rPr>
+        <w:t>w</w:t>
+      </w:r>
+      <w:r>
+        <w:t>eb</w:t>
+      </w:r>
+      <w:r>
+        <w:rPr>
+          <w:rFonts w:hint="eastAsia"/>
+        </w:rPr>
+        <w:t>端登录账号，查看公交线路以及相应司机的实时信息。服务器端储存线路和司机数据，并对司机的实时状态进行分析。当司机向管理员发送语音消息或者出现异常状况时，管理员可以在各个页面看到相关的提示，并及时地给予回复处理。</w:t>
+      </w:r>
+    </w:p>
+    <w:p>
+      <w:pPr>
         <w:pStyle w:val="2"/>
       </w:pPr>
-      <w:bookmarkStart w:id="15" w:name="_Toc107158096"/>
+      <w:bookmarkStart w:id="14" w:name="_Toc107178117"/>
       <w:r>
         <w:lastRenderedPageBreak/>
         <w:t>功能组成</w:t>
       </w:r>
-      <w:bookmarkEnd w:id="15"/>
-    </w:p>
-    <w:p>
-      <w:pPr>
-        <w:ind w:firstLine="480"/>
+      <w:bookmarkEnd w:id="14"/>
+    </w:p>
+    <w:p>
+      <w:pPr>
+        <w:pStyle w:val="af0"/>
         <w:rPr>
           <w:highlight w:val="yellow"/>
         </w:rPr>
       </w:pPr>
       <w:r>
-        <w:rPr>
-          <w:highlight w:val="yellow"/>
-        </w:rPr>
-        <w:t>画功能组成图，对软件功能进行描述</w:t>
-      </w:r>
-    </w:p>
-    <w:p>
-      <w:pPr>
-        <w:ind w:firstLine="480"/>
-        <w:rPr>
-          <w:highlight w:val="yellow"/>
-        </w:rPr>
-      </w:pPr>
-      <w:r>
-        <w:rPr>
-          <w:rFonts w:hint="eastAsia"/>
-          <w:highlight w:val="yellow"/>
-        </w:rPr>
-        <w:t>功能组成图是从开发者角度分解出来的功能模块，并不一定和用例一一对应。功能组成图中模块可以实现一个用户看不到的功能。</w:t>
-      </w:r>
-    </w:p>
-    <w:p>
-      <w:pPr>
-        <w:ind w:firstLine="480"/>
-      </w:pPr>
-      <w:r>
-        <w:rPr>
-          <w:rFonts w:hint="eastAsia"/>
-          <w:highlight w:val="yellow"/>
-        </w:rPr>
-        <w:t>图片待修改</w:t>
-      </w:r>
-    </w:p>
-    <w:p>
-      <w:pPr>
-        <w:ind w:firstLine="480"/>
-      </w:pPr>
-    </w:p>
-    <w:p>
-      <w:pPr>
-        <w:pStyle w:val="af0"/>
-      </w:pPr>
-      <w:r>
         <w:drawing>
-          <wp:inline distT="0" distB="0" distL="0" distR="0" wp14:anchorId="7DE0BF9D" wp14:editId="3223F4BB">
-            <wp:extent cx="2057400" cy="2383059"/>
-            <wp:effectExtent l="0" t="0" r="0" b="0"/>
-            <wp:docPr id="1" name="图片 1"/>
+          <wp:inline distT="0" distB="0" distL="0" distR="0" wp14:anchorId="29FB579F" wp14:editId="19A5F69C">
+            <wp:extent cx="6015573" cy="4648200"/>
+            <wp:effectExtent l="0" t="0" r="4445" b="0"/>
+            <wp:docPr id="7" name="图片 7"/>
             <wp:cNvGraphicFramePr>
               <a:graphicFrameLocks xmlns:a="http://schemas.openxmlformats.org/drawingml/2006/main" noChangeAspect="1"/>
             </wp:cNvGraphicFramePr>
@@ -3105,7 +3748,7 @@
                   <pic:spPr>
                     <a:xfrm>
                       <a:off x="0" y="0"/>
-                      <a:ext cx="2065464" cy="2392399"/>
+                      <a:ext cx="6020090" cy="4651690"/>
                     </a:xfrm>
                     <a:prstGeom prst="rect">
                       <a:avLst/>
@@ -3117,15 +3760,17 @@
           </wp:inline>
         </w:drawing>
       </w:r>
-      <w:r>
-        <w:t xml:space="preserve"> </w:t>
-      </w:r>
+    </w:p>
+    <w:p>
+      <w:pPr>
+        <w:pStyle w:val="af0"/>
+      </w:pPr>
       <w:r>
         <w:drawing>
-          <wp:inline distT="0" distB="0" distL="0" distR="0" wp14:anchorId="287065CE" wp14:editId="7AFE4854">
-            <wp:extent cx="2683933" cy="2478647"/>
-            <wp:effectExtent l="0" t="0" r="2540" b="0"/>
-            <wp:docPr id="3" name="图片 3"/>
+          <wp:inline distT="0" distB="0" distL="0" distR="0">
+            <wp:extent cx="3488788" cy="2689560"/>
+            <wp:effectExtent l="0" t="0" r="0" b="0"/>
+            <wp:docPr id="10" name="图片 10"/>
             <wp:cNvGraphicFramePr>
               <a:graphicFrameLocks xmlns:a="http://schemas.openxmlformats.org/drawingml/2006/main" noChangeAspect="1"/>
             </wp:cNvGraphicFramePr>
@@ -3133,11 +3778,779 @@
               <a:graphicData uri="http://schemas.openxmlformats.org/drawingml/2006/picture">
                 <pic:pic xmlns:pic="http://schemas.openxmlformats.org/drawingml/2006/picture">
                   <pic:nvPicPr>
-                    <pic:cNvPr id="1" name=""/>
-                    <pic:cNvPicPr/>
+                    <pic:cNvPr id="0" name="Picture 1"/>
+                    <pic:cNvPicPr>
+                      <a:picLocks noChangeAspect="1" noChangeArrowheads="1"/>
+                    </pic:cNvPicPr>
                   </pic:nvPicPr>
                   <pic:blipFill>
-                    <a:blip r:embed="rId16"/>
+                    <a:blip r:embed="rId16">
+                      <a:extLst>
+                        <a:ext uri="{28A0092B-C50C-407E-A947-70E740481C1C}">
+                          <a14:useLocalDpi xmlns:a14="http://schemas.microsoft.com/office/drawing/2010/main" val="0"/>
+                        </a:ext>
+                      </a:extLst>
+                    </a:blip>
+                    <a:srcRect/>
+                    <a:stretch>
+                      <a:fillRect/>
+                    </a:stretch>
+                  </pic:blipFill>
+                  <pic:spPr bwMode="auto">
+                    <a:xfrm>
+                      <a:off x="0" y="0"/>
+                      <a:ext cx="3499704" cy="2697975"/>
+                    </a:xfrm>
+                    <a:prstGeom prst="rect">
+                      <a:avLst/>
+                    </a:prstGeom>
+                    <a:noFill/>
+                    <a:ln>
+                      <a:noFill/>
+                    </a:ln>
+                  </pic:spPr>
+                </pic:pic>
+              </a:graphicData>
+            </a:graphic>
+          </wp:inline>
+        </w:drawing>
+      </w:r>
+    </w:p>
+    <w:p>
+      <w:pPr>
+        <w:ind w:firstLine="480"/>
+      </w:pPr>
+      <w:r>
+        <w:t>M</w:t>
+      </w:r>
+      <w:r>
+        <w:rPr>
+          <w:rFonts w:hint="eastAsia"/>
+        </w:rPr>
+        <w:t>odel</w:t>
+      </w:r>
+      <w:r>
+        <w:rPr>
+          <w:rFonts w:hint="eastAsia"/>
+        </w:rPr>
+        <w:t>层</w:t>
+      </w:r>
+      <w:r>
+        <w:rPr>
+          <w:rFonts w:hint="eastAsia"/>
+        </w:rPr>
+        <w:t>用于定义实体</w:t>
+      </w:r>
+      <w:r>
+        <w:rPr>
+          <w:rFonts w:hint="eastAsia"/>
+        </w:rPr>
+        <w:t>，</w:t>
+      </w:r>
+      <w:r>
+        <w:rPr>
+          <w:rFonts w:hint="eastAsia"/>
+        </w:rPr>
+        <w:t>用于存放实体类，与数据库中的属性值基本保持一</w:t>
+      </w:r>
+      <w:r>
+        <w:rPr>
+          <w:rFonts w:hint="eastAsia"/>
+        </w:rPr>
+        <w:lastRenderedPageBreak/>
+        <w:t>致。</w:t>
+      </w:r>
+      <w:r>
+        <w:rPr>
+          <w:rFonts w:hint="eastAsia"/>
+        </w:rPr>
+        <w:t>M</w:t>
+      </w:r>
+      <w:r>
+        <w:t>odel</w:t>
+      </w:r>
+      <w:r>
+        <w:rPr>
+          <w:rFonts w:hint="eastAsia"/>
+        </w:rPr>
+        <w:t>层定义了公交车类、司机类、实时通话类、语音留言类、危险行为类、异常生理指标类、危险行为记录类、管理员类、实时传感数据类、路线类、工作信息类，并</w:t>
+      </w:r>
+      <w:r>
+        <w:rPr>
+          <w:rFonts w:hint="eastAsia"/>
+        </w:rPr>
+        <w:t>定义</w:t>
+      </w:r>
+      <w:r>
+        <w:rPr>
+          <w:rFonts w:hint="eastAsia"/>
+        </w:rPr>
+        <w:t>这些类</w:t>
+      </w:r>
+      <w:r>
+        <w:rPr>
+          <w:rFonts w:hint="eastAsia"/>
+        </w:rPr>
+        <w:t>属性的</w:t>
+      </w:r>
+      <w:r>
+        <w:rPr>
+          <w:rFonts w:hint="eastAsia"/>
+        </w:rPr>
+        <w:t>get ()</w:t>
+      </w:r>
+      <w:r>
+        <w:rPr>
+          <w:rFonts w:hint="eastAsia"/>
+        </w:rPr>
+        <w:t>和</w:t>
+      </w:r>
+      <w:r>
+        <w:rPr>
+          <w:rFonts w:hint="eastAsia"/>
+        </w:rPr>
+        <w:t>set ()</w:t>
+      </w:r>
+      <w:r>
+        <w:rPr>
+          <w:rFonts w:hint="eastAsia"/>
+        </w:rPr>
+        <w:t>方法。</w:t>
+      </w:r>
+    </w:p>
+    <w:p>
+      <w:pPr>
+        <w:ind w:firstLine="480"/>
+      </w:pPr>
+      <w:r>
+        <w:rPr>
+          <w:rFonts w:hint="eastAsia"/>
+        </w:rPr>
+        <w:t>S</w:t>
+      </w:r>
+      <w:r>
+        <w:t>ervice</w:t>
+      </w:r>
+      <w:r>
+        <w:rPr>
+          <w:rFonts w:hint="eastAsia"/>
+        </w:rPr>
+        <w:t>类</w:t>
+      </w:r>
+      <w:r>
+        <w:rPr>
+          <w:rFonts w:hint="eastAsia"/>
+        </w:rPr>
+        <w:t>用于实现操作的具体方法，</w:t>
+      </w:r>
+      <w:r>
+        <w:rPr>
+          <w:rFonts w:hint="eastAsia"/>
+        </w:rPr>
+        <w:t>并与数据库交互</w:t>
+      </w:r>
+      <w:r>
+        <w:rPr>
+          <w:rFonts w:hint="eastAsia"/>
+        </w:rPr>
+        <w:t>。</w:t>
+      </w:r>
+      <w:r>
+        <w:rPr>
+          <w:rFonts w:hint="eastAsia"/>
+        </w:rPr>
+        <w:t>Service</w:t>
+      </w:r>
+      <w:r>
+        <w:rPr>
+          <w:rFonts w:hint="eastAsia"/>
+        </w:rPr>
+        <w:t>用于存放业务逻辑处理，不直接和数据库打交道，为</w:t>
+      </w:r>
+      <w:r>
+        <w:t>C</w:t>
+      </w:r>
+      <w:r>
+        <w:rPr>
+          <w:rFonts w:hint="eastAsia"/>
+        </w:rPr>
+        <w:t>ontroller</w:t>
+      </w:r>
+      <w:r>
+        <w:rPr>
+          <w:rFonts w:hint="eastAsia"/>
+        </w:rPr>
+        <w:t>层提供方法接口。</w:t>
+      </w:r>
+      <w:r>
+        <w:rPr>
+          <w:rFonts w:hint="eastAsia"/>
+        </w:rPr>
+        <w:t>S</w:t>
+      </w:r>
+      <w:r>
+        <w:t>ervice</w:t>
+      </w:r>
+      <w:r>
+        <w:rPr>
+          <w:rFonts w:hint="eastAsia"/>
+        </w:rPr>
+        <w:t>层包括驾驶行为分析、司机实时照片类型转换、解析</w:t>
+      </w:r>
+      <w:r>
+        <w:rPr>
+          <w:rFonts w:hint="eastAsia"/>
+        </w:rPr>
+        <w:t>j</w:t>
+      </w:r>
+      <w:r>
+        <w:t>son</w:t>
+      </w:r>
+      <w:r>
+        <w:rPr>
+          <w:rFonts w:hint="eastAsia"/>
+        </w:rPr>
+        <w:t>信息、解析</w:t>
+      </w:r>
+      <w:r>
+        <w:rPr>
+          <w:rFonts w:hint="eastAsia"/>
+        </w:rPr>
+        <w:t>t</w:t>
+      </w:r>
+      <w:r>
+        <w:t>oken</w:t>
+      </w:r>
+      <w:r>
+        <w:rPr>
+          <w:rFonts w:hint="eastAsia"/>
+        </w:rPr>
+        <w:t>、密码加密、身份认证、文件转流、实时指标和行为分析、查询路线信息、司机打开等功能。</w:t>
+      </w:r>
+    </w:p>
+    <w:p>
+      <w:pPr>
+        <w:ind w:firstLine="480"/>
+      </w:pPr>
+      <w:r>
+        <w:rPr>
+          <w:rFonts w:hint="eastAsia"/>
+        </w:rPr>
+        <w:t>C</w:t>
+      </w:r>
+      <w:r>
+        <w:t>ontroller</w:t>
+      </w:r>
+      <w:r>
+        <w:rPr>
+          <w:rFonts w:hint="eastAsia"/>
+        </w:rPr>
+        <w:t>层</w:t>
+      </w:r>
+      <w:r>
+        <w:rPr>
+          <w:rFonts w:hint="eastAsia"/>
+        </w:rPr>
+        <w:t>控制业务逻辑</w:t>
+      </w:r>
+      <w:r>
+        <w:rPr>
+          <w:rFonts w:hint="eastAsia"/>
+        </w:rPr>
+        <w:t>，并向外提供接口。</w:t>
+      </w:r>
+      <w:r>
+        <w:rPr>
+          <w:rFonts w:hint="eastAsia"/>
+        </w:rPr>
+        <w:t>Controller</w:t>
+      </w:r>
+      <w:r>
+        <w:rPr>
+          <w:rFonts w:hint="eastAsia"/>
+        </w:rPr>
+        <w:t>层负责具体的业务模块流程的控制，主要调用</w:t>
+      </w:r>
+      <w:r>
+        <w:rPr>
+          <w:rFonts w:hint="eastAsia"/>
+        </w:rPr>
+        <w:t>Service</w:t>
+      </w:r>
+      <w:r>
+        <w:rPr>
+          <w:rFonts w:hint="eastAsia"/>
+        </w:rPr>
+        <w:t>层里面的接口控制具体的业务流程</w:t>
+      </w:r>
+      <w:r>
+        <w:rPr>
+          <w:rFonts w:hint="eastAsia"/>
+        </w:rPr>
+        <w:t>。</w:t>
+      </w:r>
+      <w:r>
+        <w:rPr>
+          <w:rFonts w:hint="eastAsia"/>
+        </w:rPr>
+        <w:t>C</w:t>
+      </w:r>
+      <w:r>
+        <w:t>ontroller</w:t>
+      </w:r>
+      <w:r>
+        <w:rPr>
+          <w:rFonts w:hint="eastAsia"/>
+        </w:rPr>
+        <w:t>层包括用户登录、查询道路信息、获取车辆及司机的实时信息、数据库操作等功能。</w:t>
+      </w:r>
+      <w:bookmarkStart w:id="15" w:name="_GoBack"/>
+      <w:bookmarkEnd w:id="15"/>
+    </w:p>
+    <w:p>
+      <w:pPr>
+        <w:ind w:firstLine="480"/>
+      </w:pPr>
+      <w:r>
+        <w:rPr>
+          <w:rFonts w:hint="eastAsia"/>
+        </w:rPr>
+        <w:t>C</w:t>
+      </w:r>
+      <w:r>
+        <w:t>ontext</w:t>
+      </w:r>
+      <w:r>
+        <w:rPr>
+          <w:rFonts w:hint="eastAsia"/>
+        </w:rPr>
+        <w:t>层主要用于设置数据库环境。</w:t>
+      </w:r>
+    </w:p>
+    <w:p>
+      <w:pPr>
+        <w:pStyle w:val="1"/>
+      </w:pPr>
+      <w:bookmarkStart w:id="16" w:name="_Toc107157023"/>
+      <w:bookmarkStart w:id="17" w:name="_Toc107157194"/>
+      <w:bookmarkStart w:id="18" w:name="_Toc107178118"/>
+      <w:r>
+        <w:t>关键技术</w:t>
+      </w:r>
+      <w:bookmarkEnd w:id="16"/>
+      <w:bookmarkEnd w:id="17"/>
+      <w:bookmarkEnd w:id="18"/>
+    </w:p>
+    <w:p>
+      <w:pPr>
+        <w:pStyle w:val="2"/>
+        <w:rPr>
+          <w:rFonts w:hint="eastAsia"/>
+        </w:rPr>
+      </w:pPr>
+      <w:bookmarkStart w:id="19" w:name="_Toc107178119"/>
+      <w:r>
+        <w:rPr>
+          <w:rFonts w:hint="eastAsia"/>
+        </w:rPr>
+        <w:t>ASP.NET Core与Web API</w:t>
+      </w:r>
+      <w:bookmarkEnd w:id="19"/>
+    </w:p>
+    <w:p>
+      <w:pPr>
+        <w:ind w:firstLine="480"/>
+        <w:rPr>
+          <w:rFonts w:ascii="微软雅黑" w:cs="微软雅黑"/>
+        </w:rPr>
+      </w:pPr>
+      <w:r>
+        <w:t xml:space="preserve"> ASP.NET Core </w:t>
+      </w:r>
+      <w:r>
+        <w:rPr>
+          <w:rFonts w:ascii="微软雅黑" w:cs="微软雅黑" w:hint="eastAsia"/>
+        </w:rPr>
+        <w:t>是一个跨平台的高性能开源框架，用于在</w:t>
+      </w:r>
+      <w:r>
+        <w:rPr>
+          <w:rFonts w:ascii="微软雅黑" w:cs="微软雅黑"/>
+        </w:rPr>
+        <w:t xml:space="preserve"> </w:t>
+      </w:r>
+      <w:r>
+        <w:t>Windows</w:t>
+      </w:r>
+      <w:r>
+        <w:rPr>
+          <w:rFonts w:ascii="微软雅黑" w:cs="微软雅黑" w:hint="eastAsia"/>
+        </w:rPr>
+        <w:t>、</w:t>
+      </w:r>
+      <w:r>
+        <w:t xml:space="preserve">macOS </w:t>
+      </w:r>
+      <w:r>
+        <w:rPr>
+          <w:rFonts w:ascii="微软雅黑" w:cs="微软雅黑" w:hint="eastAsia"/>
+        </w:rPr>
+        <w:t>或</w:t>
+      </w:r>
+      <w:r>
+        <w:rPr>
+          <w:rFonts w:ascii="微软雅黑" w:cs="微软雅黑"/>
+        </w:rPr>
+        <w:t xml:space="preserve"> </w:t>
+      </w:r>
+      <w:r>
+        <w:t xml:space="preserve">Linux </w:t>
+      </w:r>
+      <w:r>
+        <w:rPr>
+          <w:rFonts w:ascii="微软雅黑" w:cs="微软雅黑" w:hint="eastAsia"/>
+        </w:rPr>
+        <w:t>上生成启用云且连接</w:t>
+      </w:r>
+      <w:r>
+        <w:rPr>
+          <w:rFonts w:ascii="微软雅黑" w:cs="微软雅黑"/>
+        </w:rPr>
+        <w:t xml:space="preserve"> </w:t>
+      </w:r>
+      <w:r>
+        <w:t xml:space="preserve">Internet </w:t>
+      </w:r>
+      <w:r>
+        <w:rPr>
+          <w:rFonts w:ascii="微软雅黑" w:cs="微软雅黑" w:hint="eastAsia"/>
+        </w:rPr>
+        <w:t>的新式应用。</w:t>
+      </w:r>
+      <w:r>
+        <w:t xml:space="preserve">ASP.NET Core </w:t>
+      </w:r>
+      <w:r>
+        <w:rPr>
+          <w:rFonts w:ascii="微软雅黑" w:cs="微软雅黑" w:hint="eastAsia"/>
+        </w:rPr>
+        <w:t>支持使用控制器或使用最小</w:t>
+      </w:r>
+      <w:r>
+        <w:rPr>
+          <w:rFonts w:ascii="微软雅黑" w:cs="微软雅黑"/>
+        </w:rPr>
+        <w:t xml:space="preserve"> </w:t>
+      </w:r>
+      <w:r>
+        <w:t xml:space="preserve">API </w:t>
+      </w:r>
+      <w:r>
+        <w:rPr>
+          <w:rFonts w:ascii="微软雅黑" w:cs="微软雅黑" w:hint="eastAsia"/>
+        </w:rPr>
+        <w:t>创建</w:t>
+      </w:r>
+      <w:r>
+        <w:rPr>
+          <w:rFonts w:ascii="微软雅黑" w:cs="微软雅黑"/>
+        </w:rPr>
+        <w:t xml:space="preserve"> </w:t>
+      </w:r>
+      <w:r>
+        <w:t>Web API</w:t>
+      </w:r>
+      <w:r>
+        <w:rPr>
+          <w:rFonts w:ascii="微软雅黑" w:cs="微软雅黑" w:hint="eastAsia"/>
+        </w:rPr>
+        <w:t>。</w:t>
+      </w:r>
+    </w:p>
+    <w:p>
+      <w:pPr>
+        <w:ind w:firstLine="480"/>
+        <w:rPr>
+          <w:rFonts w:ascii="微软雅黑" w:cs="微软雅黑"/>
+        </w:rPr>
+      </w:pPr>
+      <w:r>
+        <w:rPr>
+          <w:rFonts w:ascii="微软雅黑" w:cs="微软雅黑" w:hint="eastAsia"/>
+        </w:rPr>
+        <w:t>这里我们使用</w:t>
+      </w:r>
+      <w:r>
+        <w:rPr>
+          <w:rFonts w:ascii="微软雅黑" w:cs="微软雅黑"/>
+        </w:rPr>
+        <w:t xml:space="preserve"> </w:t>
+      </w:r>
+      <w:r>
+        <w:t>ASP.NET Core</w:t>
+      </w:r>
+      <w:r>
+        <w:rPr>
+          <w:rFonts w:ascii="微软雅黑" w:cs="微软雅黑" w:hint="eastAsia"/>
+        </w:rPr>
+        <w:t>搭建我们的</w:t>
+      </w:r>
+      <w:r>
+        <w:t>Web API</w:t>
+      </w:r>
+      <w:r>
+        <w:rPr>
+          <w:rFonts w:ascii="微软雅黑" w:cs="微软雅黑" w:hint="eastAsia"/>
+        </w:rPr>
+        <w:t>服务端程序，并将其部署在</w:t>
+      </w:r>
+      <w:r>
+        <w:t>Linux PC</w:t>
+      </w:r>
+      <w:r>
+        <w:rPr>
+          <w:rFonts w:ascii="微软雅黑" w:cs="微软雅黑" w:hint="eastAsia"/>
+        </w:rPr>
+        <w:t>上，在校园网内提供服务。</w:t>
+      </w:r>
+    </w:p>
+    <w:p>
+      <w:pPr>
+        <w:ind w:firstLine="480"/>
+        <w:rPr>
+          <w:rFonts w:ascii="微软雅黑" w:cs="微软雅黑"/>
+        </w:rPr>
+      </w:pPr>
+      <w:r>
+        <w:rPr>
+          <w:rFonts w:ascii="微软雅黑" w:cs="微软雅黑" w:hint="eastAsia"/>
+        </w:rPr>
+        <w:t>我们的框架分为</w:t>
+      </w:r>
+      <w:r>
+        <w:t>Controller</w:t>
+      </w:r>
+      <w:r>
+        <w:rPr>
+          <w:rFonts w:ascii="微软雅黑" w:cs="微软雅黑" w:hint="eastAsia"/>
+        </w:rPr>
+        <w:t>层、</w:t>
+      </w:r>
+      <w:r>
+        <w:t>Service</w:t>
+      </w:r>
+      <w:r>
+        <w:rPr>
+          <w:rFonts w:ascii="微软雅黑" w:cs="微软雅黑" w:hint="eastAsia"/>
+        </w:rPr>
+        <w:t>层与</w:t>
+      </w:r>
+      <w:r>
+        <w:t>Models</w:t>
+      </w:r>
+      <w:r>
+        <w:rPr>
+          <w:rFonts w:ascii="微软雅黑" w:cs="微软雅黑" w:hint="eastAsia"/>
+        </w:rPr>
+        <w:t>层。</w:t>
+      </w:r>
+    </w:p>
+    <w:p>
+      <w:pPr>
+        <w:ind w:firstLine="480"/>
+      </w:pPr>
+      <w:r>
+        <w:t>Controller</w:t>
+      </w:r>
+      <w:r>
+        <w:rPr>
+          <w:rFonts w:ascii="微软雅黑" w:cs="微软雅黑" w:hint="eastAsia"/>
+        </w:rPr>
+        <w:t>层负责服务端程序与后台前端页面及车载终端通信，完成数据的传输工作；</w:t>
+      </w:r>
+      <w:r>
+        <w:t>Service</w:t>
+      </w:r>
+      <w:r>
+        <w:rPr>
+          <w:rFonts w:ascii="微软雅黑" w:cs="微软雅黑" w:hint="eastAsia"/>
+        </w:rPr>
+        <w:t>层负责将</w:t>
+      </w:r>
+      <w:r>
+        <w:t>Controller</w:t>
+      </w:r>
+      <w:r>
+        <w:rPr>
+          <w:rFonts w:ascii="微软雅黑" w:cs="微软雅黑" w:hint="eastAsia"/>
+        </w:rPr>
+        <w:t>层获得的数据进行相关业务功能的处理；</w:t>
+      </w:r>
+      <w:r>
+        <w:t>Models</w:t>
+      </w:r>
+      <w:r>
+        <w:rPr>
+          <w:rFonts w:ascii="微软雅黑" w:cs="微软雅黑" w:hint="eastAsia"/>
+        </w:rPr>
+        <w:t>层负责生成相应的数据库表结构。</w:t>
+      </w:r>
+    </w:p>
+    <w:p>
+      <w:pPr>
+        <w:pStyle w:val="2"/>
+      </w:pPr>
+      <w:bookmarkStart w:id="20" w:name="_Toc107178120"/>
+      <w:r>
+        <w:lastRenderedPageBreak/>
+        <w:t>EF Core</w:t>
+      </w:r>
+      <w:bookmarkEnd w:id="20"/>
+    </w:p>
+    <w:p>
+      <w:pPr>
+        <w:ind w:firstLine="480"/>
+        <w:rPr>
+          <w:rFonts w:ascii="微软雅黑" w:cs="微软雅黑"/>
+        </w:rPr>
+      </w:pPr>
+      <w:r>
+        <w:t xml:space="preserve">Entity Framework Core </w:t>
+      </w:r>
+      <w:r>
+        <w:rPr>
+          <w:rFonts w:ascii="微软雅黑" w:cs="微软雅黑" w:hint="eastAsia"/>
+        </w:rPr>
+        <w:t>是轻量化、可扩展、开源和跨平台版的常用</w:t>
+      </w:r>
+      <w:r>
+        <w:rPr>
+          <w:rFonts w:ascii="微软雅黑" w:cs="微软雅黑"/>
+        </w:rPr>
+        <w:t xml:space="preserve"> </w:t>
+      </w:r>
+      <w:r>
+        <w:t xml:space="preserve">Entity Framework </w:t>
+      </w:r>
+      <w:r>
+        <w:rPr>
+          <w:rFonts w:ascii="微软雅黑" w:cs="微软雅黑" w:hint="eastAsia"/>
+        </w:rPr>
+        <w:t>数据访问技术。</w:t>
+      </w:r>
+    </w:p>
+    <w:p>
+      <w:pPr>
+        <w:ind w:firstLine="480"/>
+        <w:rPr>
+          <w:rFonts w:ascii="微软雅黑" w:cs="微软雅黑"/>
+        </w:rPr>
+      </w:pPr>
+      <w:r>
+        <w:t xml:space="preserve">EF Core </w:t>
+      </w:r>
+      <w:r>
+        <w:rPr>
+          <w:rFonts w:ascii="微软雅黑" w:cs="微软雅黑" w:hint="eastAsia"/>
+        </w:rPr>
+        <w:t>可用作对象关系映射程序，可以实现使</w:t>
+      </w:r>
+      <w:r>
+        <w:rPr>
+          <w:rFonts w:ascii="微软雅黑" w:cs="微软雅黑"/>
+        </w:rPr>
+        <w:t xml:space="preserve"> </w:t>
+      </w:r>
+      <w:r>
+        <w:t xml:space="preserve">.NET </w:t>
+      </w:r>
+      <w:r>
+        <w:rPr>
+          <w:rFonts w:ascii="微软雅黑" w:cs="微软雅黑" w:hint="eastAsia"/>
+        </w:rPr>
+        <w:t>开发人员能够使用</w:t>
+      </w:r>
+      <w:r>
+        <w:rPr>
+          <w:rFonts w:ascii="微软雅黑" w:cs="微软雅黑"/>
+        </w:rPr>
+        <w:t xml:space="preserve"> </w:t>
+      </w:r>
+      <w:r>
+        <w:t xml:space="preserve">.NET </w:t>
+      </w:r>
+      <w:r>
+        <w:rPr>
+          <w:rFonts w:ascii="微软雅黑" w:cs="微软雅黑" w:hint="eastAsia"/>
+        </w:rPr>
+        <w:t>对象处理数据库。无需再像通常那样编写大部分数据访问代码。</w:t>
+      </w:r>
+    </w:p>
+    <w:p>
+      <w:pPr>
+        <w:ind w:firstLine="480"/>
+        <w:rPr>
+          <w:rFonts w:hint="eastAsia"/>
+        </w:rPr>
+      </w:pPr>
+      <w:r>
+        <w:rPr>
+          <w:rFonts w:ascii="微软雅黑" w:cs="微软雅黑" w:hint="eastAsia"/>
+        </w:rPr>
+        <w:t>我们使用</w:t>
+      </w:r>
+      <w:r>
+        <w:rPr>
+          <w:rFonts w:ascii="微软雅黑" w:cs="微软雅黑"/>
+        </w:rPr>
+        <w:t xml:space="preserve"> </w:t>
+      </w:r>
+      <w:r>
+        <w:t xml:space="preserve">EF Core </w:t>
+      </w:r>
+      <w:r>
+        <w:rPr>
+          <w:rFonts w:ascii="微软雅黑" w:cs="微软雅黑" w:hint="eastAsia"/>
+        </w:rPr>
+        <w:t>将实体类之间的关系转化为数据库内表之间的关系，并通过操作对象的方式来对数据库进行操作。我们设计的表关系如图所示。</w:t>
+      </w:r>
+    </w:p>
+    <w:p>
+      <w:pPr>
+        <w:pStyle w:val="af0"/>
+      </w:pPr>
+      <w:r>
+        <w:drawing>
+          <wp:inline distT="0" distB="0" distL="0" distR="0" wp14:anchorId="70785051" wp14:editId="5A236CD4">
+            <wp:extent cx="6056623" cy="3699163"/>
+            <wp:effectExtent l="0" t="0" r="1905" b="0"/>
+            <wp:docPr id="20" name="图片 19">
+              <a:extLst xmlns:a="http://schemas.openxmlformats.org/drawingml/2006/main">
+                <a:ext uri="{FF2B5EF4-FFF2-40B4-BE49-F238E27FC236}">
+                  <a16:creationId xmlns:a16="http://schemas.microsoft.com/office/drawing/2014/main" id="{D48613EE-1C0D-5459-9A82-16ACDAA9BC0A}"/>
+                </a:ext>
+              </a:extLst>
+            </wp:docPr>
+            <wp:cNvGraphicFramePr>
+              <a:graphicFrameLocks xmlns:a="http://schemas.openxmlformats.org/drawingml/2006/main" noChangeAspect="1"/>
+            </wp:cNvGraphicFramePr>
+            <a:graphic xmlns:a="http://schemas.openxmlformats.org/drawingml/2006/main">
+              <a:graphicData uri="http://schemas.openxmlformats.org/drawingml/2006/picture">
+                <pic:pic xmlns:pic="http://schemas.openxmlformats.org/drawingml/2006/picture">
+                  <pic:nvPicPr>
+                    <pic:cNvPr id="20" name="图片 19">
+                      <a:extLst>
+                        <a:ext uri="{FF2B5EF4-FFF2-40B4-BE49-F238E27FC236}">
+                          <a16:creationId xmlns:a16="http://schemas.microsoft.com/office/drawing/2014/main" id="{D48613EE-1C0D-5459-9A82-16ACDAA9BC0A}"/>
+                        </a:ext>
+                      </a:extLst>
+                    </pic:cNvPr>
+                    <pic:cNvPicPr>
+                      <a:picLocks noChangeAspect="1"/>
+                    </pic:cNvPicPr>
+                  </pic:nvPicPr>
+                  <pic:blipFill>
+                    <a:blip r:embed="rId17"/>
                     <a:stretch>
                       <a:fillRect/>
                     </a:stretch>
@@ -3145,7 +4558,577 @@
                   <pic:spPr>
                     <a:xfrm>
                       <a:off x="0" y="0"/>
-                      <a:ext cx="2715116" cy="2507445"/>
+                      <a:ext cx="6061744" cy="3702290"/>
+                    </a:xfrm>
+                    <a:prstGeom prst="rect">
+                      <a:avLst/>
+                    </a:prstGeom>
+                    <a:effectLst>
+                      <a:softEdge rad="63500"/>
+                    </a:effectLst>
+                  </pic:spPr>
+                </pic:pic>
+              </a:graphicData>
+            </a:graphic>
+          </wp:inline>
+        </w:drawing>
+      </w:r>
+    </w:p>
+    <w:p>
+      <w:pPr>
+        <w:pStyle w:val="2"/>
+      </w:pPr>
+      <w:bookmarkStart w:id="21" w:name="_Toc107178121"/>
+      <w:r>
+        <w:t>Jwt Bearer</w:t>
+      </w:r>
+      <w:bookmarkEnd w:id="21"/>
+    </w:p>
+    <w:p>
+      <w:pPr>
+        <w:ind w:firstLine="480"/>
+      </w:pPr>
+      <w:r>
+        <w:rPr>
+          <w:rFonts w:ascii="Arial" w:cs="Arial"/>
+        </w:rPr>
+        <w:t>Json web token (JWT)</w:t>
+      </w:r>
+      <w:r>
+        <w:rPr>
+          <w:rFonts w:hint="eastAsia"/>
+        </w:rPr>
+        <w:t>协议，是一种基于</w:t>
+      </w:r>
+      <w:r>
+        <w:rPr>
+          <w:rFonts w:ascii="Arial" w:cs="Arial"/>
+        </w:rPr>
+        <w:t>JSON</w:t>
+      </w:r>
+      <w:r>
+        <w:rPr>
+          <w:rFonts w:hint="eastAsia"/>
+        </w:rPr>
+        <w:t>的开放标准，通过服务器的私钥加密后生成的</w:t>
+      </w:r>
+      <w:r>
+        <w:t xml:space="preserve"> </w:t>
+      </w:r>
+      <w:r>
+        <w:rPr>
+          <w:rFonts w:ascii="Arial" w:cs="Arial"/>
+        </w:rPr>
+        <w:t xml:space="preserve">token </w:t>
+      </w:r>
+      <w:r>
+        <w:rPr>
+          <w:rFonts w:hint="eastAsia"/>
+        </w:rPr>
+        <w:t>可以避免信息的篡改。</w:t>
+      </w:r>
+    </w:p>
+    <w:p>
+      <w:pPr>
+        <w:ind w:firstLine="480"/>
+      </w:pPr>
+      <w:r>
+        <w:rPr>
+          <w:rFonts w:ascii="Arial" w:cs="Arial"/>
+        </w:rPr>
+        <w:t xml:space="preserve">Bearer </w:t>
+      </w:r>
+      <w:r>
+        <w:rPr>
+          <w:rFonts w:hint="eastAsia"/>
+        </w:rPr>
+        <w:t>认证，也成为令牌认证，是一种</w:t>
+      </w:r>
+      <w:r>
+        <w:t xml:space="preserve"> </w:t>
+      </w:r>
+      <w:r>
+        <w:rPr>
+          <w:rFonts w:ascii="Arial" w:cs="Arial"/>
+        </w:rPr>
+        <w:t xml:space="preserve">HTTP </w:t>
+      </w:r>
+      <w:r>
+        <w:rPr>
+          <w:rFonts w:hint="eastAsia"/>
+        </w:rPr>
+        <w:t>身份验证方法。客户端在请求服务端时，必须在请求头中包含</w:t>
+      </w:r>
+      <w:r>
+        <w:t xml:space="preserve"> </w:t>
+      </w:r>
+      <w:r>
+        <w:rPr>
+          <w:rFonts w:ascii="Arial" w:cs="Arial"/>
+        </w:rPr>
+        <w:t>Authorization: Bearer token</w:t>
+      </w:r>
+      <w:r>
+        <w:rPr>
+          <w:rFonts w:hint="eastAsia"/>
+        </w:rPr>
+        <w:t>。服务端收到请求后，解析出</w:t>
+      </w:r>
+      <w:r>
+        <w:t xml:space="preserve"> </w:t>
+      </w:r>
+      <w:r>
+        <w:rPr>
+          <w:rFonts w:ascii="Arial" w:cs="Arial"/>
+        </w:rPr>
+        <w:t xml:space="preserve">token </w:t>
+      </w:r>
+      <w:r>
+        <w:rPr>
+          <w:rFonts w:hint="eastAsia"/>
+        </w:rPr>
+        <w:t>，并校验</w:t>
+      </w:r>
+      <w:r>
+        <w:t xml:space="preserve"> </w:t>
+      </w:r>
+      <w:r>
+        <w:rPr>
+          <w:rFonts w:ascii="Arial" w:cs="Arial"/>
+        </w:rPr>
+        <w:t xml:space="preserve">token </w:t>
+      </w:r>
+      <w:r>
+        <w:rPr>
+          <w:rFonts w:hint="eastAsia"/>
+        </w:rPr>
+        <w:t>的合法性。如果校验通过，则认证通过。</w:t>
+      </w:r>
+    </w:p>
+    <w:p>
+      <w:pPr>
+        <w:ind w:firstLine="480"/>
+      </w:pPr>
+      <w:r>
+        <w:rPr>
+          <w:rFonts w:hint="eastAsia"/>
+        </w:rPr>
+        <w:t>我们通过使用</w:t>
+      </w:r>
+      <w:r>
+        <w:t xml:space="preserve"> </w:t>
+      </w:r>
+      <w:r>
+        <w:rPr>
+          <w:rFonts w:ascii="Arial" w:cs="Arial"/>
+        </w:rPr>
+        <w:t xml:space="preserve">Jwt Bearer </w:t>
+      </w:r>
+      <w:r>
+        <w:rPr>
+          <w:rFonts w:hint="eastAsia"/>
+        </w:rPr>
+        <w:t>认证，对涉及到隐私相关的</w:t>
+      </w:r>
+      <w:r>
+        <w:t xml:space="preserve"> </w:t>
+      </w:r>
+      <w:r>
+        <w:rPr>
+          <w:rFonts w:ascii="Arial" w:cs="Arial"/>
+        </w:rPr>
+        <w:t xml:space="preserve">API </w:t>
+      </w:r>
+      <w:r>
+        <w:rPr>
+          <w:rFonts w:hint="eastAsia"/>
+        </w:rPr>
+        <w:t>进行验证，防</w:t>
+      </w:r>
+      <w:r>
+        <w:rPr>
+          <w:rFonts w:hint="eastAsia"/>
+        </w:rPr>
+        <w:lastRenderedPageBreak/>
+        <w:t>止未授权的用户非法的访问隐私以及修改数据。</w:t>
+      </w:r>
+    </w:p>
+    <w:p>
+      <w:pPr>
+        <w:ind w:firstLine="480"/>
+        <w:rPr>
+          <w:rFonts w:hint="eastAsia"/>
+        </w:rPr>
+      </w:pPr>
+      <w:r>
+        <w:rPr>
+          <w:rFonts w:hint="eastAsia"/>
+          <w:highlight w:val="yellow"/>
+        </w:rPr>
+        <w:t>我不准备在我报告里写这个</w:t>
+      </w:r>
+    </w:p>
+    <w:p>
+      <w:pPr>
+        <w:pStyle w:val="2"/>
+        <w:rPr>
+          <w:rFonts w:hint="eastAsia"/>
+        </w:rPr>
+      </w:pPr>
+      <w:bookmarkStart w:id="22" w:name="_Toc107178122"/>
+      <w:r>
+        <w:rPr>
+          <w:rFonts w:hint="eastAsia"/>
+        </w:rPr>
+        <w:t>前端框架 Vue, Bootstrap, Jquery Ajax 与 Leaflet</w:t>
+      </w:r>
+      <w:bookmarkEnd w:id="22"/>
+    </w:p>
+    <w:p>
+      <w:pPr>
+        <w:ind w:firstLine="480"/>
+        <w:rPr>
+          <w:rFonts w:hint="eastAsia"/>
+        </w:rPr>
+      </w:pPr>
+      <w:r>
+        <w:rPr>
+          <w:rFonts w:hint="eastAsia"/>
+        </w:rPr>
+        <w:t>我们主要使用</w:t>
+      </w:r>
+      <w:r>
+        <w:rPr>
+          <w:rFonts w:hint="eastAsia"/>
+        </w:rPr>
+        <w:t xml:space="preserve"> BootStrap </w:t>
+      </w:r>
+      <w:r>
+        <w:rPr>
+          <w:rFonts w:hint="eastAsia"/>
+        </w:rPr>
+        <w:t>框架进行页面的搭建，使用</w:t>
+      </w:r>
+      <w:r>
+        <w:rPr>
+          <w:rFonts w:hint="eastAsia"/>
+        </w:rPr>
+        <w:t xml:space="preserve"> Vue </w:t>
+      </w:r>
+      <w:r>
+        <w:rPr>
+          <w:rFonts w:hint="eastAsia"/>
+        </w:rPr>
+        <w:t>完成前端页面的数据绑定，并使用</w:t>
+      </w:r>
+      <w:r>
+        <w:rPr>
+          <w:rFonts w:hint="eastAsia"/>
+        </w:rPr>
+        <w:t xml:space="preserve"> Ajax </w:t>
+      </w:r>
+      <w:r>
+        <w:rPr>
+          <w:rFonts w:hint="eastAsia"/>
+        </w:rPr>
+        <w:t>请求在不重载全部页面的情况下，实现了对部分网页的更新。</w:t>
+      </w:r>
+    </w:p>
+    <w:p>
+      <w:pPr>
+        <w:ind w:firstLine="480"/>
+      </w:pPr>
+      <w:r>
+        <w:rPr>
+          <w:rFonts w:hint="eastAsia"/>
+        </w:rPr>
+        <w:t>Leaflet</w:t>
+      </w:r>
+      <w:r>
+        <w:rPr>
+          <w:rFonts w:hint="eastAsia"/>
+        </w:rPr>
+        <w:t>是一款轻量级的前端地图显示套件。我们使用高德地图作为</w:t>
+      </w:r>
+      <w:r>
+        <w:rPr>
+          <w:rFonts w:hint="eastAsia"/>
+        </w:rPr>
+        <w:t>Leaflet</w:t>
+      </w:r>
+      <w:r>
+        <w:rPr>
+          <w:rFonts w:hint="eastAsia"/>
+        </w:rPr>
+        <w:t>的底图进行公交线路与实时位置的绘制。</w:t>
+      </w:r>
+    </w:p>
+    <w:p>
+      <w:pPr>
+        <w:ind w:firstLine="480"/>
+        <w:rPr>
+          <w:rFonts w:hint="eastAsia"/>
+        </w:rPr>
+      </w:pPr>
+      <w:r>
+        <w:rPr>
+          <w:rFonts w:hint="eastAsia"/>
+          <w:highlight w:val="yellow"/>
+        </w:rPr>
+        <w:t>我准备在这里讲一下我的前端学习精力</w:t>
+      </w:r>
+    </w:p>
+    <w:p>
+      <w:pPr>
+        <w:pStyle w:val="2"/>
+      </w:pPr>
+      <w:bookmarkStart w:id="23" w:name="_Toc107178123"/>
+      <w:r>
+        <w:rPr>
+          <w:rFonts w:hint="eastAsia"/>
+        </w:rPr>
+        <w:t>A</w:t>
+      </w:r>
+      <w:r>
+        <w:t>ndroid</w:t>
+      </w:r>
+      <w:r>
+        <w:rPr>
+          <w:rFonts w:hint="eastAsia"/>
+        </w:rPr>
+        <w:t>开发技术</w:t>
+      </w:r>
+      <w:bookmarkEnd w:id="23"/>
+    </w:p>
+    <w:p>
+      <w:pPr>
+        <w:ind w:firstLine="480"/>
+      </w:pPr>
+      <w:r>
+        <w:rPr>
+          <w:rFonts w:hint="eastAsia"/>
+        </w:rPr>
+        <w:t>我们</w:t>
+      </w:r>
+      <w:r>
+        <w:rPr>
+          <w:rFonts w:hint="eastAsia"/>
+        </w:rPr>
+        <w:t>选择</w:t>
+      </w:r>
+      <w:r>
+        <w:rPr>
+          <w:rFonts w:hint="eastAsia"/>
+        </w:rPr>
+        <w:t>Android Studio</w:t>
+      </w:r>
+      <w:r>
+        <w:rPr>
+          <w:rFonts w:hint="eastAsia"/>
+        </w:rPr>
+        <w:t>平台完成安卓应用开发。使用</w:t>
+      </w:r>
+      <w:r>
+        <w:rPr>
+          <w:rFonts w:hint="eastAsia"/>
+        </w:rPr>
+        <w:t>Android studio</w:t>
+      </w:r>
+      <w:r>
+        <w:rPr>
+          <w:rFonts w:hint="eastAsia"/>
+        </w:rPr>
+        <w:t>虚拟机和华为实体机综合完成</w:t>
+      </w:r>
+      <w:r>
+        <w:rPr>
+          <w:rFonts w:hint="eastAsia"/>
+        </w:rPr>
+        <w:t>APP</w:t>
+      </w:r>
+      <w:r>
+        <w:rPr>
+          <w:rFonts w:hint="eastAsia"/>
+        </w:rPr>
+        <w:t>的测试。</w:t>
+      </w:r>
+    </w:p>
+    <w:p>
+      <w:pPr>
+        <w:ind w:firstLine="480"/>
+        <w:rPr>
+          <w:rFonts w:hint="eastAsia"/>
+        </w:rPr>
+      </w:pPr>
+      <w:r>
+        <w:rPr>
+          <w:rFonts w:hint="eastAsia"/>
+          <w:highlight w:val="yellow"/>
+        </w:rPr>
+        <w:t>我准备在这里讲一下我当时写的数据表</w:t>
+      </w:r>
+    </w:p>
+    <w:p>
+      <w:pPr>
+        <w:pStyle w:val="1"/>
+        <w:rPr>
+          <w:rFonts w:hint="eastAsia"/>
+        </w:rPr>
+      </w:pPr>
+      <w:bookmarkStart w:id="24" w:name="_Toc107157024"/>
+      <w:bookmarkStart w:id="25" w:name="_Toc107157195"/>
+      <w:bookmarkStart w:id="26" w:name="_Toc107178124"/>
+      <w:r>
+        <w:t>案例</w:t>
+      </w:r>
+      <w:bookmarkEnd w:id="24"/>
+      <w:bookmarkEnd w:id="25"/>
+      <w:bookmarkEnd w:id="26"/>
+    </w:p>
+    <w:p>
+      <w:pPr>
+        <w:ind w:firstLine="480"/>
+      </w:pPr>
+      <w:r>
+        <w:rPr>
+          <w:rFonts w:hint="eastAsia"/>
+        </w:rPr>
+        <w:t>司机：司机上车后，穿戴好传感器设备，在</w:t>
+      </w:r>
+      <w:r>
+        <w:rPr>
+          <w:rFonts w:hint="eastAsia"/>
+        </w:rPr>
+        <w:t>A</w:t>
+      </w:r>
+      <w:r>
+        <w:t>ndroid</w:t>
+      </w:r>
+      <w:r>
+        <w:rPr>
+          <w:rFonts w:hint="eastAsia"/>
+        </w:rPr>
+        <w:t>平板登录</w:t>
+      </w:r>
+      <w:r>
+        <w:rPr>
+          <w:rFonts w:hint="eastAsia"/>
+        </w:rPr>
+        <w:t>a</w:t>
+      </w:r>
+      <w:r>
+        <w:t>pp</w:t>
+      </w:r>
+      <w:r>
+        <w:rPr>
+          <w:rFonts w:hint="eastAsia"/>
+        </w:rPr>
+        <w:t>。传感器持续采样司机体征数据，并拍摄司机照片，通过</w:t>
+      </w:r>
+      <w:r>
+        <w:rPr>
+          <w:rFonts w:hint="eastAsia"/>
+        </w:rPr>
+        <w:t>a</w:t>
+      </w:r>
+      <w:r>
+        <w:t>pp</w:t>
+      </w:r>
+      <w:r>
+        <w:rPr>
+          <w:rFonts w:hint="eastAsia"/>
+        </w:rPr>
+        <w:t>定时将司机的心率、体温、血压、血氧等指标以及图片传送到服务端。</w:t>
+      </w:r>
+    </w:p>
+    <w:p>
+      <w:pPr>
+        <w:ind w:firstLine="480"/>
+      </w:pPr>
+      <w:r>
+        <w:rPr>
+          <w:rFonts w:hint="eastAsia"/>
+        </w:rPr>
+        <w:t>当司机抽烟时，服务器会判定此为异常情况，</w:t>
+      </w:r>
+      <w:r>
+        <w:rPr>
+          <w:rFonts w:hint="eastAsia"/>
+        </w:rPr>
+        <w:t>a</w:t>
+      </w:r>
+      <w:r>
+        <w:t>pp</w:t>
+      </w:r>
+      <w:r>
+        <w:rPr>
+          <w:rFonts w:hint="eastAsia"/>
+        </w:rPr>
+        <w:t>向司机发出语音提示。</w:t>
+      </w:r>
+    </w:p>
+    <w:p>
+      <w:pPr>
+        <w:ind w:firstLine="480"/>
+      </w:pPr>
+      <w:r>
+        <w:rPr>
+          <w:rFonts w:hint="eastAsia"/>
+        </w:rPr>
+        <w:t>司机也可自主向管理员发送语音。</w:t>
+      </w:r>
+    </w:p>
+    <w:p>
+      <w:pPr>
+        <w:pStyle w:val="af0"/>
+      </w:pPr>
+      <w:r>
+        <w:lastRenderedPageBreak/>
+        <w:drawing>
+          <wp:inline distT="0" distB="0" distL="0" distR="0" wp14:anchorId="75563CCA" wp14:editId="76792975">
+            <wp:extent cx="1826778" cy="1151375"/>
+            <wp:effectExtent l="0" t="0" r="2540" b="0"/>
+            <wp:docPr id="28" name="图片 27">
+              <a:extLst xmlns:a="http://schemas.openxmlformats.org/drawingml/2006/main">
+                <a:ext uri="{FF2B5EF4-FFF2-40B4-BE49-F238E27FC236}">
+                  <a16:creationId xmlns:a16="http://schemas.microsoft.com/office/drawing/2014/main" id="{0F9026FB-2DFD-4AF8-8B6E-08301D9C4A42}"/>
+                </a:ext>
+              </a:extLst>
+            </wp:docPr>
+            <wp:cNvGraphicFramePr>
+              <a:graphicFrameLocks xmlns:a="http://schemas.openxmlformats.org/drawingml/2006/main" noChangeAspect="1"/>
+            </wp:cNvGraphicFramePr>
+            <a:graphic xmlns:a="http://schemas.openxmlformats.org/drawingml/2006/main">
+              <a:graphicData uri="http://schemas.openxmlformats.org/drawingml/2006/picture">
+                <pic:pic xmlns:pic="http://schemas.openxmlformats.org/drawingml/2006/picture">
+                  <pic:nvPicPr>
+                    <pic:cNvPr id="28" name="图片 27">
+                      <a:extLst>
+                        <a:ext uri="{FF2B5EF4-FFF2-40B4-BE49-F238E27FC236}">
+                          <a16:creationId xmlns:a16="http://schemas.microsoft.com/office/drawing/2014/main" id="{0F9026FB-2DFD-4AF8-8B6E-08301D9C4A42}"/>
+                        </a:ext>
+                      </a:extLst>
+                    </pic:cNvPr>
+                    <pic:cNvPicPr>
+                      <a:picLocks noChangeAspect="1"/>
+                    </pic:cNvPicPr>
+                  </pic:nvPicPr>
+                  <pic:blipFill>
+                    <a:blip r:embed="rId18" cstate="print">
+                      <a:extLst>
+                        <a:ext uri="{28A0092B-C50C-407E-A947-70E740481C1C}">
+                          <a14:useLocalDpi xmlns:a14="http://schemas.microsoft.com/office/drawing/2010/main" val="0"/>
+                        </a:ext>
+                      </a:extLst>
+                    </a:blip>
+                    <a:stretch>
+                      <a:fillRect/>
+                    </a:stretch>
+                  </pic:blipFill>
+                  <pic:spPr>
+                    <a:xfrm>
+                      <a:off x="0" y="0"/>
+                      <a:ext cx="1826778" cy="1151375"/>
                     </a:xfrm>
                     <a:prstGeom prst="rect">
                       <a:avLst/>
@@ -3157,568 +5140,80 @@
           </wp:inline>
         </w:drawing>
       </w:r>
+      <w:r>
+        <w:t xml:space="preserve"> </w:t>
+      </w:r>
+      <w:r>
+        <w:drawing>
+          <wp:inline distT="0" distB="0" distL="0" distR="0" wp14:anchorId="2101A948" wp14:editId="57C80147">
+            <wp:extent cx="749595" cy="1511523"/>
+            <wp:effectExtent l="0" t="0" r="0" b="0"/>
+            <wp:docPr id="52" name="图片 25"/>
+            <wp:cNvGraphicFramePr>
+              <a:graphicFrameLocks xmlns:a="http://schemas.openxmlformats.org/drawingml/2006/main" noChangeAspect="1"/>
+            </wp:cNvGraphicFramePr>
+            <a:graphic xmlns:a="http://schemas.openxmlformats.org/drawingml/2006/main">
+              <a:graphicData uri="http://schemas.openxmlformats.org/drawingml/2006/picture">
+                <pic:pic xmlns:pic="http://schemas.openxmlformats.org/drawingml/2006/picture">
+                  <pic:nvPicPr>
+                    <pic:cNvPr id="52" name="图片 25"/>
+                    <pic:cNvPicPr>
+                      <a:picLocks noChangeAspect="1" noChangeArrowheads="1"/>
+                    </pic:cNvPicPr>
+                  </pic:nvPicPr>
+                  <pic:blipFill>
+                    <a:blip r:embed="rId19" cstate="print">
+                      <a:extLst>
+                        <a:ext uri="{28A0092B-C50C-407E-A947-70E740481C1C}">
+                          <a14:useLocalDpi xmlns:a14="http://schemas.microsoft.com/office/drawing/2010/main" val="0"/>
+                        </a:ext>
+                      </a:extLst>
+                    </a:blip>
+                    <a:srcRect/>
+                    <a:stretch>
+                      <a:fillRect/>
+                    </a:stretch>
+                  </pic:blipFill>
+                  <pic:spPr>
+                    <a:xfrm>
+                      <a:off x="0" y="0"/>
+                      <a:ext cx="749595" cy="1511523"/>
+                    </a:xfrm>
+                    <a:prstGeom prst="rect">
+                      <a:avLst/>
+                    </a:prstGeom>
+                    <a:noFill/>
+                    <a:ln>
+                      <a:noFill/>
+                    </a:ln>
+                  </pic:spPr>
+                </pic:pic>
+              </a:graphicData>
+            </a:graphic>
+          </wp:inline>
+        </w:drawing>
+      </w:r>
+    </w:p>
+    <w:p>
+      <w:pPr>
+        <w:pStyle w:val="af0"/>
+        <w:rPr>
+          <w:rFonts w:hint="eastAsia"/>
+        </w:rPr>
+      </w:pPr>
+      <w:r>
+        <w:rPr>
+          <w:rFonts w:hint="eastAsia"/>
+          <w:highlight w:val="yellow"/>
+        </w:rPr>
+        <w:t>这里准备更新一下截图</w:t>
+      </w:r>
     </w:p>
     <w:p>
       <w:pPr>
         <w:ind w:firstLine="480"/>
       </w:pPr>
       <w:r>
-        <w:t>M</w:t>
-      </w:r>
-      <w:r>
-        <w:rPr>
-          <w:rFonts w:hint="eastAsia"/>
-        </w:rPr>
-        <w:t>odel</w:t>
-      </w:r>
-      <w:r>
-        <w:rPr>
-          <w:rFonts w:hint="eastAsia"/>
-        </w:rPr>
-        <w:t>层</w:t>
-      </w:r>
-      <w:r>
-        <w:rPr>
-          <w:rFonts w:hint="eastAsia"/>
-        </w:rPr>
-        <w:t>用于定义实体</w:t>
-      </w:r>
-      <w:r>
-        <w:rPr>
-          <w:rFonts w:hint="eastAsia"/>
-        </w:rPr>
-        <w:t>，</w:t>
-      </w:r>
-      <w:r>
-        <w:rPr>
-          <w:rFonts w:hint="eastAsia"/>
-        </w:rPr>
-        <w:t>用于存放实体类，与数据库中的属性值基本保持一致。</w:t>
-      </w:r>
-      <w:r>
-        <w:rPr>
-          <w:rFonts w:hint="eastAsia"/>
-        </w:rPr>
-        <w:t>M</w:t>
-      </w:r>
-      <w:r>
-        <w:t>odel</w:t>
-      </w:r>
-      <w:r>
-        <w:rPr>
-          <w:rFonts w:hint="eastAsia"/>
-        </w:rPr>
-        <w:t>层定义了公交车类、司机类、实时通话类、语音留言类、危险行为类、异常生理指标类、危险行为记录类、管理员类、实时传感数据类、路线类、工作信息类，并</w:t>
-      </w:r>
-      <w:r>
-        <w:rPr>
-          <w:rFonts w:hint="eastAsia"/>
-        </w:rPr>
-        <w:t>定义</w:t>
-      </w:r>
-      <w:r>
-        <w:rPr>
-          <w:rFonts w:hint="eastAsia"/>
-        </w:rPr>
-        <w:t>这些类</w:t>
-      </w:r>
-      <w:r>
-        <w:rPr>
-          <w:rFonts w:hint="eastAsia"/>
-        </w:rPr>
-        <w:t>属性的</w:t>
-      </w:r>
-      <w:r>
-        <w:rPr>
-          <w:rFonts w:hint="eastAsia"/>
-        </w:rPr>
-        <w:t>get ()</w:t>
-      </w:r>
-      <w:r>
-        <w:rPr>
-          <w:rFonts w:hint="eastAsia"/>
-        </w:rPr>
-        <w:t>和</w:t>
-      </w:r>
-      <w:r>
-        <w:rPr>
-          <w:rFonts w:hint="eastAsia"/>
-        </w:rPr>
-        <w:t>set ()</w:t>
-      </w:r>
-      <w:r>
-        <w:rPr>
-          <w:rFonts w:hint="eastAsia"/>
-        </w:rPr>
-        <w:t>方法。</w:t>
-      </w:r>
-    </w:p>
-    <w:p>
-      <w:pPr>
-        <w:ind w:firstLine="480"/>
-      </w:pPr>
-      <w:r>
-        <w:rPr>
-          <w:rFonts w:hint="eastAsia"/>
-        </w:rPr>
-        <w:t>S</w:t>
-      </w:r>
-      <w:r>
-        <w:t>ervice</w:t>
-      </w:r>
-      <w:r>
-        <w:rPr>
-          <w:rFonts w:hint="eastAsia"/>
-        </w:rPr>
-        <w:t>类</w:t>
-      </w:r>
-      <w:r>
-        <w:rPr>
-          <w:rFonts w:hint="eastAsia"/>
-        </w:rPr>
-        <w:t>用于实现操作的具体方法，</w:t>
-      </w:r>
-      <w:r>
-        <w:rPr>
-          <w:rFonts w:hint="eastAsia"/>
-        </w:rPr>
-        <w:t>并与数据库交互</w:t>
-      </w:r>
-      <w:r>
-        <w:rPr>
-          <w:rFonts w:hint="eastAsia"/>
-        </w:rPr>
-        <w:t>。</w:t>
-      </w:r>
-      <w:r>
-        <w:rPr>
-          <w:rFonts w:hint="eastAsia"/>
-        </w:rPr>
-        <w:t>Service</w:t>
-      </w:r>
-      <w:r>
-        <w:rPr>
-          <w:rFonts w:hint="eastAsia"/>
-        </w:rPr>
-        <w:t>用于存放业务逻辑处理，不直接和数据库打交道，为</w:t>
-      </w:r>
-      <w:r>
-        <w:t>C</w:t>
-      </w:r>
-      <w:r>
-        <w:rPr>
-          <w:rFonts w:hint="eastAsia"/>
-        </w:rPr>
-        <w:t>ontroller</w:t>
-      </w:r>
-      <w:r>
-        <w:rPr>
-          <w:rFonts w:hint="eastAsia"/>
-        </w:rPr>
-        <w:t>层提供方法接口。</w:t>
-      </w:r>
-      <w:r>
-        <w:rPr>
-          <w:rFonts w:hint="eastAsia"/>
-        </w:rPr>
-        <w:t>S</w:t>
-      </w:r>
-      <w:r>
-        <w:t>ervice</w:t>
-      </w:r>
-      <w:r>
-        <w:rPr>
-          <w:rFonts w:hint="eastAsia"/>
-        </w:rPr>
-        <w:t>层包括驾驶行为分析、司机实时照片类型转换、解析</w:t>
-      </w:r>
-      <w:r>
-        <w:rPr>
-          <w:rFonts w:hint="eastAsia"/>
-        </w:rPr>
-        <w:t>j</w:t>
-      </w:r>
-      <w:r>
-        <w:t>son</w:t>
-      </w:r>
-      <w:r>
-        <w:rPr>
-          <w:rFonts w:hint="eastAsia"/>
-        </w:rPr>
-        <w:t>信息、解析</w:t>
-      </w:r>
-      <w:r>
-        <w:rPr>
-          <w:rFonts w:hint="eastAsia"/>
-        </w:rPr>
-        <w:t>t</w:t>
-      </w:r>
-      <w:r>
-        <w:t>oken</w:t>
-      </w:r>
-      <w:r>
-        <w:rPr>
-          <w:rFonts w:hint="eastAsia"/>
-        </w:rPr>
-        <w:t>、密码加密、身份认证、文件转流、实时指标和行为分析、查询路线信息、司机打开等功能。</w:t>
-      </w:r>
-    </w:p>
-    <w:p>
-      <w:pPr>
-        <w:ind w:firstLine="480"/>
-      </w:pPr>
-      <w:r>
-        <w:rPr>
-          <w:rFonts w:hint="eastAsia"/>
-        </w:rPr>
-        <w:t>C</w:t>
-      </w:r>
-      <w:r>
-        <w:t>ontroller</w:t>
-      </w:r>
-      <w:r>
-        <w:rPr>
-          <w:rFonts w:hint="eastAsia"/>
-        </w:rPr>
-        <w:t>层</w:t>
-      </w:r>
-      <w:r>
-        <w:rPr>
-          <w:rFonts w:hint="eastAsia"/>
-        </w:rPr>
-        <w:t>控制业务逻辑</w:t>
-      </w:r>
-      <w:r>
-        <w:rPr>
-          <w:rFonts w:hint="eastAsia"/>
-        </w:rPr>
-        <w:t>，并向外提供接口。</w:t>
-      </w:r>
-      <w:r>
-        <w:rPr>
-          <w:rFonts w:hint="eastAsia"/>
-        </w:rPr>
-        <w:t>Controller</w:t>
-      </w:r>
-      <w:r>
-        <w:rPr>
-          <w:rFonts w:hint="eastAsia"/>
-        </w:rPr>
-        <w:t>层负责具体的业务模块流程的控制，主要调用</w:t>
-      </w:r>
-      <w:r>
-        <w:rPr>
-          <w:rFonts w:hint="eastAsia"/>
-        </w:rPr>
-        <w:t>Service</w:t>
-      </w:r>
-      <w:r>
-        <w:rPr>
-          <w:rFonts w:hint="eastAsia"/>
-        </w:rPr>
-        <w:t>层里面的接口控制具体的业务流程</w:t>
-      </w:r>
-      <w:r>
-        <w:rPr>
-          <w:rFonts w:hint="eastAsia"/>
-        </w:rPr>
-        <w:t>。</w:t>
-      </w:r>
-      <w:r>
-        <w:rPr>
-          <w:rFonts w:hint="eastAsia"/>
-        </w:rPr>
-        <w:t>C</w:t>
-      </w:r>
-      <w:r>
-        <w:t>ontroller</w:t>
-      </w:r>
-      <w:r>
-        <w:rPr>
-          <w:rFonts w:hint="eastAsia"/>
-        </w:rPr>
-        <w:t>层包括用户登录、查询道路信息、获取车辆及司机的实时信息、数据库操作等功能。</w:t>
-      </w:r>
-    </w:p>
-    <w:p>
-      <w:pPr>
-        <w:ind w:firstLine="480"/>
-      </w:pPr>
-      <w:r>
-        <w:rPr>
-          <w:rFonts w:hint="eastAsia"/>
-        </w:rPr>
-        <w:lastRenderedPageBreak/>
-        <w:t>C</w:t>
-      </w:r>
-      <w:r>
-        <w:t>ontext</w:t>
-      </w:r>
-      <w:r>
-        <w:rPr>
-          <w:rFonts w:hint="eastAsia"/>
-        </w:rPr>
-        <w:t>层主要用于设置数据库环境。</w:t>
-      </w:r>
-    </w:p>
-    <w:p>
-      <w:pPr>
-        <w:pStyle w:val="1"/>
-      </w:pPr>
-      <w:bookmarkStart w:id="16" w:name="_Toc107157023"/>
-      <w:bookmarkStart w:id="17" w:name="_Toc107157194"/>
-      <w:bookmarkStart w:id="18" w:name="_Toc107158097"/>
-      <w:r>
-        <w:t>关键技术</w:t>
-      </w:r>
-      <w:bookmarkEnd w:id="16"/>
-      <w:bookmarkEnd w:id="17"/>
-      <w:bookmarkEnd w:id="18"/>
-    </w:p>
-    <w:p>
-      <w:pPr>
-        <w:pStyle w:val="2"/>
-      </w:pPr>
-      <w:bookmarkStart w:id="19" w:name="_Toc107158098"/>
-      <w:r>
-        <w:t>基于**的*技术</w:t>
-      </w:r>
-      <w:bookmarkEnd w:id="19"/>
-    </w:p>
-    <w:p>
-      <w:pPr>
-        <w:ind w:firstLine="480"/>
-      </w:pPr>
-      <w:r>
-        <w:t>写清楚使用什么技术，解决了什么问题</w:t>
-      </w:r>
-    </w:p>
-    <w:p>
-      <w:pPr>
-        <w:ind w:firstLine="480"/>
-      </w:pPr>
-      <w:r>
-        <w:t>不要大量粘贴代码，使用图、文将技术原理解释清楚</w:t>
-      </w:r>
-    </w:p>
-    <w:p>
-      <w:pPr>
-        <w:ind w:firstLine="480"/>
-      </w:pPr>
-    </w:p>
-    <w:p>
-      <w:pPr>
-        <w:pStyle w:val="2"/>
-      </w:pPr>
-      <w:bookmarkStart w:id="20" w:name="_Toc107158099"/>
-      <w:r>
-        <w:t>基于**的*技术</w:t>
-      </w:r>
-      <w:bookmarkEnd w:id="20"/>
-    </w:p>
-    <w:p>
-      <w:pPr>
-        <w:ind w:firstLine="480"/>
-      </w:pPr>
-    </w:p>
-    <w:p>
-      <w:pPr>
-        <w:ind w:firstLine="480"/>
-      </w:pPr>
-      <w:r>
-        <w:t>写清楚使用什么技术，解决了什么问题</w:t>
-      </w:r>
-    </w:p>
-    <w:p>
-      <w:pPr>
-        <w:ind w:firstLine="480"/>
-      </w:pPr>
-      <w:r>
-        <w:t>不要大量粘贴代码，使用图、文将技术原理解释清楚</w:t>
-      </w:r>
-    </w:p>
-    <w:p>
-      <w:pPr>
-        <w:ind w:firstLine="480"/>
-      </w:pPr>
-    </w:p>
-    <w:p>
-      <w:pPr>
-        <w:spacing w:line="360" w:lineRule="auto"/>
-        <w:ind w:firstLine="480"/>
-        <w:rPr>
-          <w:rFonts w:ascii="宋体" w:hAnsi="宋体"/>
-        </w:rPr>
-      </w:pPr>
-    </w:p>
-    <w:p>
-      <w:pPr>
-        <w:pStyle w:val="1"/>
-      </w:pPr>
-      <w:bookmarkStart w:id="21" w:name="_Toc107157024"/>
-      <w:bookmarkStart w:id="22" w:name="_Toc107157195"/>
-      <w:bookmarkStart w:id="23" w:name="_Toc107158100"/>
-      <w:r>
-        <w:t>案例</w:t>
-      </w:r>
-      <w:bookmarkEnd w:id="21"/>
-      <w:bookmarkEnd w:id="22"/>
-      <w:bookmarkEnd w:id="23"/>
-    </w:p>
-    <w:p>
-      <w:pPr>
-        <w:ind w:firstLine="480"/>
-      </w:pPr>
-    </w:p>
-    <w:p>
-      <w:pPr>
-        <w:ind w:firstLine="480"/>
-        <w:rPr>
-          <w:highlight w:val="yellow"/>
-        </w:rPr>
-      </w:pPr>
-      <w:r>
-        <w:rPr>
-          <w:highlight w:val="yellow"/>
-        </w:rPr>
-        <w:t>通过一个软件使用的案例，对软件功能进行介绍。</w:t>
-      </w:r>
-    </w:p>
-    <w:p>
-      <w:pPr>
-        <w:ind w:firstLine="480"/>
-        <w:rPr>
-          <w:highlight w:val="yellow"/>
-        </w:rPr>
-      </w:pPr>
-      <w:r>
-        <w:rPr>
-          <w:highlight w:val="yellow"/>
-        </w:rPr>
-        <w:t>重点介绍自己所做的工作部分。</w:t>
-      </w:r>
-    </w:p>
-    <w:p>
-      <w:pPr>
-        <w:ind w:firstLine="480"/>
-      </w:pPr>
-      <w:r>
-        <w:rPr>
-          <w:rFonts w:hint="eastAsia"/>
-          <w:highlight w:val="yellow"/>
-        </w:rPr>
-        <w:t>加一些截图</w:t>
-      </w:r>
-    </w:p>
-    <w:p>
-      <w:pPr>
-        <w:ind w:firstLine="480"/>
-      </w:pPr>
-    </w:p>
-    <w:p>
-      <w:pPr>
-        <w:ind w:firstLine="480"/>
-      </w:pPr>
-      <w:r>
-        <w:rPr>
-          <w:rFonts w:hint="eastAsia"/>
-        </w:rPr>
-        <w:t>司机：司机上车后，穿戴好传感器设备，在</w:t>
-      </w:r>
-      <w:r>
-        <w:rPr>
-          <w:rFonts w:hint="eastAsia"/>
-        </w:rPr>
-        <w:t>A</w:t>
-      </w:r>
-      <w:r>
-        <w:t>ndroid</w:t>
-      </w:r>
-      <w:r>
-        <w:rPr>
-          <w:rFonts w:hint="eastAsia"/>
-        </w:rPr>
-        <w:t>平板登录</w:t>
-      </w:r>
-      <w:r>
-        <w:rPr>
-          <w:rFonts w:hint="eastAsia"/>
-        </w:rPr>
-        <w:t>a</w:t>
-      </w:r>
-      <w:r>
-        <w:t>pp</w:t>
-      </w:r>
-      <w:r>
-        <w:rPr>
-          <w:rFonts w:hint="eastAsia"/>
-        </w:rPr>
-        <w:t>。传感器持续采样司机体征数据，并拍摄司机照片，通过</w:t>
-      </w:r>
-      <w:r>
-        <w:rPr>
-          <w:rFonts w:hint="eastAsia"/>
-        </w:rPr>
-        <w:t>a</w:t>
-      </w:r>
-      <w:r>
-        <w:t>pp</w:t>
-      </w:r>
-      <w:r>
-        <w:rPr>
-          <w:rFonts w:hint="eastAsia"/>
-        </w:rPr>
-        <w:t>定时将司机的心率、体温、血压、血氧等指标以及图片传送到服务端。</w:t>
-      </w:r>
-    </w:p>
-    <w:p>
-      <w:pPr>
-        <w:ind w:firstLine="480"/>
-      </w:pPr>
-      <w:r>
-        <w:rPr>
-          <w:rFonts w:hint="eastAsia"/>
-        </w:rPr>
-        <w:t>当司机抽烟时，服务器会判定此为异常情况，</w:t>
-      </w:r>
-      <w:r>
-        <w:rPr>
-          <w:rFonts w:hint="eastAsia"/>
-        </w:rPr>
-        <w:t>a</w:t>
-      </w:r>
-      <w:r>
-        <w:t>pp</w:t>
-      </w:r>
-      <w:r>
-        <w:rPr>
-          <w:rFonts w:hint="eastAsia"/>
-        </w:rPr>
-        <w:t>向司机发出语音提示。</w:t>
-      </w:r>
-    </w:p>
-    <w:p>
-      <w:pPr>
-        <w:ind w:firstLine="480"/>
-      </w:pPr>
-      <w:r>
-        <w:rPr>
-          <w:rFonts w:hint="eastAsia"/>
-        </w:rPr>
-        <w:lastRenderedPageBreak/>
-        <w:t>司机也可自主向管理员发送语音。</w:t>
-      </w:r>
-    </w:p>
-    <w:p>
-      <w:pPr>
-        <w:ind w:firstLine="480"/>
-      </w:pPr>
-    </w:p>
-    <w:p>
-      <w:pPr>
-        <w:ind w:firstLine="480"/>
-      </w:pPr>
-      <w:r>
         <w:rPr>
           <w:rFonts w:hint="eastAsia"/>
         </w:rPr>
@@ -3737,7 +5232,91 @@
         <w:rPr>
           <w:rFonts w:hint="eastAsia"/>
         </w:rPr>
-        <w:t>端登录，浏览本市所有公交线路的运行情况。当服务器判定司机体征异常（比如心率偏高，或者与乘客产生冲突），管理员可以在主页面中左下角看到异常提示，并可以与司机联系；当司机主动向管理员发送语音时，管理员也可以在主页面左下角看到消息提示，并听到留言录音。</w:t>
+        <w:t>端登录，浏览本市所有公交线路的运行情况。当服务器判定司机体征</w:t>
+      </w:r>
+      <w:r>
+        <w:rPr>
+          <w:rFonts w:hint="eastAsia"/>
+        </w:rPr>
+        <w:t>低危</w:t>
+      </w:r>
+      <w:r>
+        <w:rPr>
+          <w:rFonts w:hint="eastAsia"/>
+        </w:rPr>
+        <w:t>异常（比如心率</w:t>
+      </w:r>
+      <w:r>
+        <w:rPr>
+          <w:rFonts w:hint="eastAsia"/>
+        </w:rPr>
+        <w:t>略微</w:t>
+      </w:r>
+      <w:r>
+        <w:rPr>
+          <w:rFonts w:hint="eastAsia"/>
+        </w:rPr>
+        <w:t>偏高），管理员可以在主页面中左下角看到异常提示，并可以与司机联系；</w:t>
+      </w:r>
+      <w:r>
+        <w:rPr>
+          <w:rFonts w:hint="eastAsia"/>
+        </w:rPr>
+        <w:t>当服务器判定</w:t>
+      </w:r>
+      <w:r>
+        <w:rPr>
+          <w:rFonts w:hint="eastAsia"/>
+        </w:rPr>
+        <w:t>出现高维异常</w:t>
+      </w:r>
+      <w:r>
+        <w:rPr>
+          <w:rFonts w:hint="eastAsia"/>
+        </w:rPr>
+        <w:t>（比如</w:t>
+      </w:r>
+      <w:r>
+        <w:rPr>
+          <w:rFonts w:hint="eastAsia"/>
+        </w:rPr>
+        <w:t>与乘客出现肢体冲突</w:t>
+      </w:r>
+      <w:r>
+        <w:rPr>
+          <w:rFonts w:hint="eastAsia"/>
+        </w:rPr>
+        <w:t>），管理员可以在主页面</w:t>
+      </w:r>
+      <w:r>
+        <w:rPr>
+          <w:rFonts w:hint="eastAsia"/>
+        </w:rPr>
+        <w:t>中心</w:t>
+      </w:r>
+      <w:r>
+        <w:rPr>
+          <w:rFonts w:hint="eastAsia"/>
+        </w:rPr>
+        <w:t>到</w:t>
+      </w:r>
+      <w:r>
+        <w:rPr>
+          <w:rFonts w:hint="eastAsia"/>
+        </w:rPr>
+        <w:t>橘红色的警报信息</w:t>
+      </w:r>
+      <w:r>
+        <w:rPr>
+          <w:rFonts w:hint="eastAsia"/>
+        </w:rPr>
+        <w:t>，并可以与司机联系；</w:t>
+      </w:r>
+      <w:r>
+        <w:rPr>
+          <w:rFonts w:hint="eastAsia"/>
+        </w:rPr>
+        <w:t>当司机主动向管理员发送语音时，管理员也可以在主页面左下角看到消息提示，并听到留言录音。</w:t>
       </w:r>
     </w:p>
     <w:p>
@@ -3783,7 +5362,7 @@
                     <pic:cNvPicPr/>
                   </pic:nvPicPr>
                   <pic:blipFill>
-                    <a:blip r:embed="rId17"/>
+                    <a:blip r:embed="rId20"/>
                     <a:stretch>
                       <a:fillRect/>
                     </a:stretch>
@@ -3806,17 +5385,144 @@
     </w:p>
     <w:p>
       <w:pPr>
+        <w:pStyle w:val="af0"/>
+      </w:pPr>
+      <w:r>
+        <w:lastRenderedPageBreak/>
+        <w:drawing>
+          <wp:inline distT="0" distB="0" distL="0" distR="0" wp14:anchorId="2C03A5CB" wp14:editId="22FC36BD">
+            <wp:extent cx="3074324" cy="1871003"/>
+            <wp:effectExtent l="0" t="0" r="0" b="0"/>
+            <wp:docPr id="60" name="图片 59">
+              <a:extLst xmlns:a="http://schemas.openxmlformats.org/drawingml/2006/main">
+                <a:ext uri="{FF2B5EF4-FFF2-40B4-BE49-F238E27FC236}">
+                  <a16:creationId xmlns:a16="http://schemas.microsoft.com/office/drawing/2014/main" id="{0417B5D6-4B63-453E-95D3-6E3BD2AFBAC9}"/>
+                </a:ext>
+              </a:extLst>
+            </wp:docPr>
+            <wp:cNvGraphicFramePr>
+              <a:graphicFrameLocks xmlns:a="http://schemas.openxmlformats.org/drawingml/2006/main" noChangeAspect="1"/>
+            </wp:cNvGraphicFramePr>
+            <a:graphic xmlns:a="http://schemas.openxmlformats.org/drawingml/2006/main">
+              <a:graphicData uri="http://schemas.openxmlformats.org/drawingml/2006/picture">
+                <pic:pic xmlns:pic="http://schemas.openxmlformats.org/drawingml/2006/picture">
+                  <pic:nvPicPr>
+                    <pic:cNvPr id="60" name="图片 59">
+                      <a:extLst>
+                        <a:ext uri="{FF2B5EF4-FFF2-40B4-BE49-F238E27FC236}">
+                          <a16:creationId xmlns:a16="http://schemas.microsoft.com/office/drawing/2014/main" id="{0417B5D6-4B63-453E-95D3-6E3BD2AFBAC9}"/>
+                        </a:ext>
+                      </a:extLst>
+                    </pic:cNvPr>
+                    <pic:cNvPicPr>
+                      <a:picLocks noChangeAspect="1"/>
+                    </pic:cNvPicPr>
+                  </pic:nvPicPr>
+                  <pic:blipFill>
+                    <a:blip r:embed="rId21" cstate="print">
+                      <a:extLst>
+                        <a:ext uri="{28A0092B-C50C-407E-A947-70E740481C1C}">
+                          <a14:useLocalDpi xmlns:a14="http://schemas.microsoft.com/office/drawing/2010/main" val="0"/>
+                        </a:ext>
+                      </a:extLst>
+                    </a:blip>
+                    <a:stretch>
+                      <a:fillRect/>
+                    </a:stretch>
+                  </pic:blipFill>
+                  <pic:spPr>
+                    <a:xfrm>
+                      <a:off x="0" y="0"/>
+                      <a:ext cx="3128208" cy="1903796"/>
+                    </a:xfrm>
+                    <a:prstGeom prst="rect">
+                      <a:avLst/>
+                    </a:prstGeom>
+                  </pic:spPr>
+                </pic:pic>
+              </a:graphicData>
+            </a:graphic>
+          </wp:inline>
+        </w:drawing>
+      </w:r>
+    </w:p>
+    <w:p>
+      <w:pPr>
+        <w:pStyle w:val="af0"/>
+        <w:rPr>
+          <w:rFonts w:hint="eastAsia"/>
+        </w:rPr>
+      </w:pPr>
+      <w:r>
+        <w:drawing>
+          <wp:inline distT="0" distB="0" distL="0" distR="0" wp14:anchorId="0C15D420" wp14:editId="52A20EF3">
+            <wp:extent cx="3065321" cy="1685518"/>
+            <wp:effectExtent l="0" t="0" r="1905" b="0"/>
+            <wp:docPr id="43" name="图片 42">
+              <a:extLst xmlns:a="http://schemas.openxmlformats.org/drawingml/2006/main">
+                <a:ext uri="{FF2B5EF4-FFF2-40B4-BE49-F238E27FC236}">
+                  <a16:creationId xmlns:a16="http://schemas.microsoft.com/office/drawing/2014/main" id="{D4299E82-8E46-4C80-B18D-1230A0F51679}"/>
+                </a:ext>
+              </a:extLst>
+            </wp:docPr>
+            <wp:cNvGraphicFramePr>
+              <a:graphicFrameLocks xmlns:a="http://schemas.openxmlformats.org/drawingml/2006/main" noChangeAspect="1"/>
+            </wp:cNvGraphicFramePr>
+            <a:graphic xmlns:a="http://schemas.openxmlformats.org/drawingml/2006/main">
+              <a:graphicData uri="http://schemas.openxmlformats.org/drawingml/2006/picture">
+                <pic:pic xmlns:pic="http://schemas.openxmlformats.org/drawingml/2006/picture">
+                  <pic:nvPicPr>
+                    <pic:cNvPr id="43" name="图片 42">
+                      <a:extLst>
+                        <a:ext uri="{FF2B5EF4-FFF2-40B4-BE49-F238E27FC236}">
+                          <a16:creationId xmlns:a16="http://schemas.microsoft.com/office/drawing/2014/main" id="{D4299E82-8E46-4C80-B18D-1230A0F51679}"/>
+                        </a:ext>
+                      </a:extLst>
+                    </pic:cNvPr>
+                    <pic:cNvPicPr>
+                      <a:picLocks noChangeAspect="1"/>
+                    </pic:cNvPicPr>
+                  </pic:nvPicPr>
+                  <pic:blipFill>
+                    <a:blip r:embed="rId22" cstate="print">
+                      <a:extLst>
+                        <a:ext uri="{28A0092B-C50C-407E-A947-70E740481C1C}">
+                          <a14:useLocalDpi xmlns:a14="http://schemas.microsoft.com/office/drawing/2010/main" val="0"/>
+                        </a:ext>
+                      </a:extLst>
+                    </a:blip>
+                    <a:srcRect/>
+                    <a:stretch/>
+                  </pic:blipFill>
+                  <pic:spPr>
+                    <a:xfrm>
+                      <a:off x="0" y="0"/>
+                      <a:ext cx="3065321" cy="1685518"/>
+                    </a:xfrm>
+                    <a:prstGeom prst="rect">
+                      <a:avLst/>
+                    </a:prstGeom>
+                  </pic:spPr>
+                </pic:pic>
+              </a:graphicData>
+            </a:graphic>
+          </wp:inline>
+        </w:drawing>
+      </w:r>
+    </w:p>
+    <w:p>
+      <w:pPr>
         <w:pStyle w:val="1"/>
       </w:pPr>
-      <w:bookmarkStart w:id="24" w:name="_Toc107157025"/>
-      <w:bookmarkStart w:id="25" w:name="_Toc107157196"/>
-      <w:bookmarkStart w:id="26" w:name="_Toc107158101"/>
+      <w:bookmarkStart w:id="27" w:name="_Toc107157025"/>
+      <w:bookmarkStart w:id="28" w:name="_Toc107157196"/>
+      <w:bookmarkStart w:id="29" w:name="_Toc107178125"/>
       <w:r>
         <w:t>结论</w:t>
       </w:r>
-      <w:bookmarkEnd w:id="24"/>
-      <w:bookmarkEnd w:id="25"/>
-      <w:bookmarkEnd w:id="26"/>
+      <w:bookmarkEnd w:id="27"/>
+      <w:bookmarkEnd w:id="28"/>
+      <w:bookmarkEnd w:id="29"/>
     </w:p>
     <w:p>
       <w:pPr>
@@ -3829,9 +5535,6 @@
     <w:p>
       <w:pPr>
         <w:ind w:firstLine="480"/>
-        <w:rPr>
-          <w:rFonts w:hint="eastAsia"/>
-        </w:rPr>
       </w:pPr>
       <w:r>
         <w:t>谈一下本次项目实践的收获和感想。</w:t>
@@ -3839,7 +5542,7 @@
     </w:p>
     <w:p>
       <w:pPr>
-        <w:pStyle w:val="1"/>
+        <w:ind w:firstLine="480"/>
       </w:pPr>
       <w:r>
         <w:br w:type="page"/>
@@ -4053,7 +5756,7 @@
       </w:pPr>
     </w:p>
     <w:sectPr>
-      <w:footerReference w:type="default" r:id="rId18"/>
+      <w:footerReference w:type="default" r:id="rId23"/>
       <w:pgSz w:w="11906" w:h="16838"/>
       <w:pgMar w:top="1440" w:right="1800" w:bottom="1440" w:left="1800" w:header="851" w:footer="992" w:gutter="0"/>
       <w:pgNumType w:start="1"/>
@@ -6042,7 +7745,7 @@
   <w:abstractNum w:abstractNumId="15" w15:restartNumberingAfterBreak="0">
     <w:nsid w:val="7D69767E"/>
     <w:multiLevelType w:val="multilevel"/>
-    <w:tmpl w:val="8FECD23A"/>
+    <w:tmpl w:val="8D6C1438"/>
     <w:lvl w:ilvl="0">
       <w:start w:val="1"/>
       <w:numFmt w:val="decimal"/>
@@ -7531,7 +9234,7 @@
     <w:autoRedefine/>
     <w:unhideWhenUsed/>
     <w:qFormat/>
-    <w:rsid w:val="007E0F9A"/>
+    <w:rsid w:val="009D3102"/>
     <w:pPr>
       <w:keepNext/>
       <w:keepLines/>
@@ -7920,7 +9623,7 @@
   <w:style w:type="character" w:customStyle="1" w:styleId="20">
     <w:name w:val="标题 2 字符"/>
     <w:link w:val="2"/>
-    <w:rsid w:val="007E0F9A"/>
+    <w:rsid w:val="009D3102"/>
     <w:rPr>
       <w:rFonts w:ascii="黑体" w:eastAsia="黑体" w:hAnsi="黑体" w:cs="黑体"/>
       <w:b/>
@@ -8748,7 +10451,7 @@
 </file>
 
 <file path=customXml/itemProps1.xml><?xml version="1.0" encoding="utf-8"?>
-<ds:datastoreItem xmlns:ds="http://schemas.openxmlformats.org/officeDocument/2006/customXml" ds:itemID="{75782DB1-9A90-4464-B10D-9297C60AA02E}">
+<ds:datastoreItem xmlns:ds="http://schemas.openxmlformats.org/officeDocument/2006/customXml" ds:itemID="{A045BD46-2887-4A87-90A7-466838335B57}">
   <ds:schemaRefs>
     <ds:schemaRef ds:uri="http://schemas.openxmlformats.org/officeDocument/2006/bibliography"/>
   </ds:schemaRefs>

</xml_diff>